<commit_message>
Updated Part 2 files
</commit_message>
<xml_diff>
--- a/ST10203070_PDAN8412_Part2_Report.docx
+++ b/ST10203070_PDAN8412_Part2_Report.docx
@@ -13,7 +13,6 @@
           <w:docPartUnique/>
         </w:docPartObj>
       </w:sdtPr>
-      <w:sdtEndPr/>
       <w:sdtContent>
         <w:p>
           <w:pPr>
@@ -124,7 +123,6 @@
                                     <w:dataBinding w:prefixMappings="xmlns:ns0='http://purl.org/dc/elements/1.1/' xmlns:ns1='http://schemas.openxmlformats.org/package/2006/metadata/core-properties' " w:xpath="/ns1:coreProperties[1]/ns0:title[1]" w:storeItemID="{6C3C8BC8-F283-45AE-878A-BAB7291924A1}"/>
                                     <w:text/>
                                   </w:sdtPr>
-                                  <w:sdtEndPr/>
                                   <w:sdtContent>
                                     <w:r>
                                       <w:rPr>
@@ -183,7 +181,6 @@
                                   <w:dataBinding w:prefixMappings="xmlns:ns0='http://purl.org/dc/elements/1.1/' xmlns:ns1='http://schemas.openxmlformats.org/package/2006/metadata/core-properties' " w:xpath="/ns1:coreProperties[1]/ns0:subject[1]" w:storeItemID="{6C3C8BC8-F283-45AE-878A-BAB7291924A1}"/>
                                   <w:text/>
                                 </w:sdtPr>
-                                <w:sdtEndPr/>
                                 <w:sdtContent>
                                   <w:p>
                                     <w:pPr>
@@ -258,7 +255,6 @@
                                   <w:dataBinding w:prefixMappings="xmlns:ns0='http://purl.org/dc/elements/1.1/' xmlns:ns1='http://schemas.openxmlformats.org/package/2006/metadata/core-properties' " w:xpath="/ns1:coreProperties[1]/ns0:creator[1]" w:storeItemID="{6C3C8BC8-F283-45AE-878A-BAB7291924A1}"/>
                                   <w:text/>
                                 </w:sdtPr>
-                                <w:sdtEndPr/>
                                 <w:sdtContent>
                                   <w:p>
                                     <w:pPr>
@@ -410,7 +406,6 @@
                               <w:dataBinding w:prefixMappings="xmlns:ns0='http://purl.org/dc/elements/1.1/' xmlns:ns1='http://schemas.openxmlformats.org/package/2006/metadata/core-properties' " w:xpath="/ns1:coreProperties[1]/ns0:title[1]" w:storeItemID="{6C3C8BC8-F283-45AE-878A-BAB7291924A1}"/>
                               <w:text/>
                             </w:sdtPr>
-                            <w:sdtEndPr/>
                             <w:sdtContent>
                               <w:r>
                                 <w:rPr>
@@ -469,7 +464,6 @@
                             <w:dataBinding w:prefixMappings="xmlns:ns0='http://purl.org/dc/elements/1.1/' xmlns:ns1='http://schemas.openxmlformats.org/package/2006/metadata/core-properties' " w:xpath="/ns1:coreProperties[1]/ns0:subject[1]" w:storeItemID="{6C3C8BC8-F283-45AE-878A-BAB7291924A1}"/>
                             <w:text/>
                           </w:sdtPr>
-                          <w:sdtEndPr/>
                           <w:sdtContent>
                             <w:p>
                               <w:pPr>
@@ -544,7 +538,6 @@
                             <w:dataBinding w:prefixMappings="xmlns:ns0='http://purl.org/dc/elements/1.1/' xmlns:ns1='http://schemas.openxmlformats.org/package/2006/metadata/core-properties' " w:xpath="/ns1:coreProperties[1]/ns0:creator[1]" w:storeItemID="{6C3C8BC8-F283-45AE-878A-BAB7291924A1}"/>
                             <w:text/>
                           </w:sdtPr>
-                          <w:sdtEndPr/>
                           <w:sdtContent>
                             <w:p>
                               <w:pPr>
@@ -738,7 +731,6 @@
                                     <w:calendar w:val="gregorian"/>
                                   </w:date>
                                 </w:sdtPr>
-                                <w:sdtEndPr/>
                                 <w:sdtContent>
                                   <w:p>
                                     <w:pPr>
@@ -805,7 +797,6 @@
                               <w:calendar w:val="gregorian"/>
                             </w:date>
                           </w:sdtPr>
-                          <w:sdtEndPr/>
                           <w:sdtContent>
                             <w:p>
                               <w:pPr>
@@ -916,7 +907,7 @@
             </w:rPr>
             <w:fldChar w:fldCharType="separate"/>
           </w:r>
-          <w:hyperlink w:anchor="_Toc211511622" w:history="1">
+          <w:hyperlink w:anchor="_Toc211586601" w:history="1">
             <w:r>
               <w:rPr>
                 <w:rStyle w:val="Hyperlink"/>
@@ -944,7 +935,7 @@
                 <w:noProof/>
                 <w:webHidden/>
               </w:rPr>
-              <w:instrText xml:space="preserve"> PAGEREF _Toc211511622 \h </w:instrText>
+              <w:instrText xml:space="preserve"> PAGEREF _Toc211586601 \h </w:instrText>
             </w:r>
             <w:r>
               <w:rPr>
@@ -989,14 +980,14 @@
               <w:lang w:val="en-ZA" w:eastAsia="en-ZA"/>
             </w:rPr>
           </w:pPr>
-          <w:hyperlink w:anchor="_Toc211511623" w:history="1">
+          <w:hyperlink w:anchor="_Toc211586602" w:history="1">
             <w:r>
               <w:rPr>
                 <w:rStyle w:val="Hyperlink"/>
                 <w:rFonts w:ascii="Arial" w:hAnsi="Arial" w:cs="Arial"/>
                 <w:noProof/>
               </w:rPr>
-              <w:t>Dataset Justification</w:t>
+              <w:t>Executive Summary</w:t>
             </w:r>
             <w:r>
               <w:rPr>
@@ -1017,7 +1008,80 @@
                 <w:noProof/>
                 <w:webHidden/>
               </w:rPr>
-              <w:instrText xml:space="preserve"> PAGEREF _Toc211511623 \h </w:instrText>
+              <w:instrText xml:space="preserve"> PAGEREF _Toc211586602 \h </w:instrText>
+            </w:r>
+            <w:r>
+              <w:rPr>
+                <w:noProof/>
+                <w:webHidden/>
+              </w:rPr>
+            </w:r>
+            <w:r>
+              <w:rPr>
+                <w:noProof/>
+                <w:webHidden/>
+              </w:rPr>
+              <w:fldChar w:fldCharType="separate"/>
+            </w:r>
+            <w:r>
+              <w:rPr>
+                <w:noProof/>
+                <w:webHidden/>
+              </w:rPr>
+              <w:t>2</w:t>
+            </w:r>
+            <w:r>
+              <w:rPr>
+                <w:noProof/>
+                <w:webHidden/>
+              </w:rPr>
+              <w:fldChar w:fldCharType="end"/>
+            </w:r>
+          </w:hyperlink>
+        </w:p>
+        <w:p>
+          <w:pPr>
+            <w:pStyle w:val="TOC1"/>
+            <w:tabs>
+              <w:tab w:val="right" w:leader="dot" w:pos="9016"/>
+            </w:tabs>
+            <w:rPr>
+              <w:rFonts w:eastAsiaTheme="minorEastAsia"/>
+              <w:noProof/>
+              <w:sz w:val="24"/>
+              <w:szCs w:val="24"/>
+              <w:lang w:val="en-ZA" w:eastAsia="en-ZA"/>
+            </w:rPr>
+          </w:pPr>
+          <w:hyperlink w:anchor="_Toc211586603" w:history="1">
+            <w:r>
+              <w:rPr>
+                <w:rStyle w:val="Hyperlink"/>
+                <w:rFonts w:ascii="Arial" w:hAnsi="Arial" w:cs="Arial"/>
+                <w:noProof/>
+              </w:rPr>
+              <w:t>Analysis Plan</w:t>
+            </w:r>
+            <w:r>
+              <w:rPr>
+                <w:noProof/>
+                <w:webHidden/>
+              </w:rPr>
+              <w:tab/>
+            </w:r>
+            <w:r>
+              <w:rPr>
+                <w:noProof/>
+                <w:webHidden/>
+              </w:rPr>
+              <w:fldChar w:fldCharType="begin"/>
+            </w:r>
+            <w:r>
+              <w:rPr>
+                <w:noProof/>
+                <w:webHidden/>
+              </w:rPr>
+              <w:instrText xml:space="preserve"> PAGEREF _Toc211586603 \h </w:instrText>
             </w:r>
             <w:r>
               <w:rPr>
@@ -1062,14 +1126,14 @@
               <w:lang w:val="en-ZA" w:eastAsia="en-ZA"/>
             </w:rPr>
           </w:pPr>
-          <w:hyperlink w:anchor="_Toc211511624" w:history="1">
+          <w:hyperlink w:anchor="_Toc211586604" w:history="1">
             <w:r>
               <w:rPr>
                 <w:rStyle w:val="Hyperlink"/>
                 <w:rFonts w:ascii="Arial" w:hAnsi="Arial" w:cs="Arial"/>
                 <w:noProof/>
               </w:rPr>
-              <w:t>Exploratory Data Analysis (EDA)</w:t>
+              <w:t>Dataset Justification</w:t>
             </w:r>
             <w:r>
               <w:rPr>
@@ -1090,7 +1154,7 @@
                 <w:noProof/>
                 <w:webHidden/>
               </w:rPr>
-              <w:instrText xml:space="preserve"> PAGEREF _Toc211511624 \h </w:instrText>
+              <w:instrText xml:space="preserve"> PAGEREF _Toc211586604 \h </w:instrText>
             </w:r>
             <w:r>
               <w:rPr>
@@ -1135,7 +1199,80 @@
               <w:lang w:val="en-ZA" w:eastAsia="en-ZA"/>
             </w:rPr>
           </w:pPr>
-          <w:hyperlink w:anchor="_Toc211511625" w:history="1">
+          <w:hyperlink w:anchor="_Toc211586605" w:history="1">
+            <w:r>
+              <w:rPr>
+                <w:rStyle w:val="Hyperlink"/>
+                <w:rFonts w:ascii="Arial" w:hAnsi="Arial" w:cs="Arial"/>
+                <w:noProof/>
+              </w:rPr>
+              <w:t>Exploratory Data Analysis (EDA)</w:t>
+            </w:r>
+            <w:r>
+              <w:rPr>
+                <w:noProof/>
+                <w:webHidden/>
+              </w:rPr>
+              <w:tab/>
+            </w:r>
+            <w:r>
+              <w:rPr>
+                <w:noProof/>
+                <w:webHidden/>
+              </w:rPr>
+              <w:fldChar w:fldCharType="begin"/>
+            </w:r>
+            <w:r>
+              <w:rPr>
+                <w:noProof/>
+                <w:webHidden/>
+              </w:rPr>
+              <w:instrText xml:space="preserve"> PAGEREF _Toc211586605 \h </w:instrText>
+            </w:r>
+            <w:r>
+              <w:rPr>
+                <w:noProof/>
+                <w:webHidden/>
+              </w:rPr>
+            </w:r>
+            <w:r>
+              <w:rPr>
+                <w:noProof/>
+                <w:webHidden/>
+              </w:rPr>
+              <w:fldChar w:fldCharType="separate"/>
+            </w:r>
+            <w:r>
+              <w:rPr>
+                <w:noProof/>
+                <w:webHidden/>
+              </w:rPr>
+              <w:t>7</w:t>
+            </w:r>
+            <w:r>
+              <w:rPr>
+                <w:noProof/>
+                <w:webHidden/>
+              </w:rPr>
+              <w:fldChar w:fldCharType="end"/>
+            </w:r>
+          </w:hyperlink>
+        </w:p>
+        <w:p>
+          <w:pPr>
+            <w:pStyle w:val="TOC1"/>
+            <w:tabs>
+              <w:tab w:val="right" w:leader="dot" w:pos="9016"/>
+            </w:tabs>
+            <w:rPr>
+              <w:rFonts w:eastAsiaTheme="minorEastAsia"/>
+              <w:noProof/>
+              <w:sz w:val="24"/>
+              <w:szCs w:val="24"/>
+              <w:lang w:val="en-ZA" w:eastAsia="en-ZA"/>
+            </w:rPr>
+          </w:pPr>
+          <w:hyperlink w:anchor="_Toc211586606" w:history="1">
             <w:r>
               <w:rPr>
                 <w:rStyle w:val="Hyperlink"/>
@@ -1163,80 +1300,7 @@
                 <w:noProof/>
                 <w:webHidden/>
               </w:rPr>
-              <w:instrText xml:space="preserve"> PAGEREF _Toc211511625 \h </w:instrText>
-            </w:r>
-            <w:r>
-              <w:rPr>
-                <w:noProof/>
-                <w:webHidden/>
-              </w:rPr>
-            </w:r>
-            <w:r>
-              <w:rPr>
-                <w:noProof/>
-                <w:webHidden/>
-              </w:rPr>
-              <w:fldChar w:fldCharType="separate"/>
-            </w:r>
-            <w:r>
-              <w:rPr>
-                <w:noProof/>
-                <w:webHidden/>
-              </w:rPr>
-              <w:t>10</w:t>
-            </w:r>
-            <w:r>
-              <w:rPr>
-                <w:noProof/>
-                <w:webHidden/>
-              </w:rPr>
-              <w:fldChar w:fldCharType="end"/>
-            </w:r>
-          </w:hyperlink>
-        </w:p>
-        <w:p>
-          <w:pPr>
-            <w:pStyle w:val="TOC1"/>
-            <w:tabs>
-              <w:tab w:val="right" w:leader="dot" w:pos="9016"/>
-            </w:tabs>
-            <w:rPr>
-              <w:rFonts w:eastAsiaTheme="minorEastAsia"/>
-              <w:noProof/>
-              <w:sz w:val="24"/>
-              <w:szCs w:val="24"/>
-              <w:lang w:val="en-ZA" w:eastAsia="en-ZA"/>
-            </w:rPr>
-          </w:pPr>
-          <w:hyperlink w:anchor="_Toc211511626" w:history="1">
-            <w:r>
-              <w:rPr>
-                <w:rStyle w:val="Hyperlink"/>
-                <w:rFonts w:ascii="Arial" w:hAnsi="Arial" w:cs="Arial"/>
-                <w:noProof/>
-              </w:rPr>
-              <w:t>Model Evaluation</w:t>
-            </w:r>
-            <w:r>
-              <w:rPr>
-                <w:noProof/>
-                <w:webHidden/>
-              </w:rPr>
-              <w:tab/>
-            </w:r>
-            <w:r>
-              <w:rPr>
-                <w:noProof/>
-                <w:webHidden/>
-              </w:rPr>
-              <w:fldChar w:fldCharType="begin"/>
-            </w:r>
-            <w:r>
-              <w:rPr>
-                <w:noProof/>
-                <w:webHidden/>
-              </w:rPr>
-              <w:instrText xml:space="preserve"> PAGEREF _Toc211511626 \h </w:instrText>
+              <w:instrText xml:space="preserve"> PAGEREF _Toc211586606 \h </w:instrText>
             </w:r>
             <w:r>
               <w:rPr>
@@ -1281,7 +1345,80 @@
               <w:lang w:val="en-ZA" w:eastAsia="en-ZA"/>
             </w:rPr>
           </w:pPr>
-          <w:hyperlink w:anchor="_Toc211511627" w:history="1">
+          <w:hyperlink w:anchor="_Toc211586607" w:history="1">
+            <w:r>
+              <w:rPr>
+                <w:rStyle w:val="Hyperlink"/>
+                <w:rFonts w:ascii="Arial" w:hAnsi="Arial" w:cs="Arial"/>
+                <w:noProof/>
+              </w:rPr>
+              <w:t>Model Evaluation</w:t>
+            </w:r>
+            <w:r>
+              <w:rPr>
+                <w:noProof/>
+                <w:webHidden/>
+              </w:rPr>
+              <w:tab/>
+            </w:r>
+            <w:r>
+              <w:rPr>
+                <w:noProof/>
+                <w:webHidden/>
+              </w:rPr>
+              <w:fldChar w:fldCharType="begin"/>
+            </w:r>
+            <w:r>
+              <w:rPr>
+                <w:noProof/>
+                <w:webHidden/>
+              </w:rPr>
+              <w:instrText xml:space="preserve"> PAGEREF _Toc211586607 \h </w:instrText>
+            </w:r>
+            <w:r>
+              <w:rPr>
+                <w:noProof/>
+                <w:webHidden/>
+              </w:rPr>
+            </w:r>
+            <w:r>
+              <w:rPr>
+                <w:noProof/>
+                <w:webHidden/>
+              </w:rPr>
+              <w:fldChar w:fldCharType="separate"/>
+            </w:r>
+            <w:r>
+              <w:rPr>
+                <w:noProof/>
+                <w:webHidden/>
+              </w:rPr>
+              <w:t>14</w:t>
+            </w:r>
+            <w:r>
+              <w:rPr>
+                <w:noProof/>
+                <w:webHidden/>
+              </w:rPr>
+              <w:fldChar w:fldCharType="end"/>
+            </w:r>
+          </w:hyperlink>
+        </w:p>
+        <w:p>
+          <w:pPr>
+            <w:pStyle w:val="TOC1"/>
+            <w:tabs>
+              <w:tab w:val="right" w:leader="dot" w:pos="9016"/>
+            </w:tabs>
+            <w:rPr>
+              <w:rFonts w:eastAsiaTheme="minorEastAsia"/>
+              <w:noProof/>
+              <w:sz w:val="24"/>
+              <w:szCs w:val="24"/>
+              <w:lang w:val="en-ZA" w:eastAsia="en-ZA"/>
+            </w:rPr>
+          </w:pPr>
+          <w:hyperlink w:anchor="_Toc211586608" w:history="1">
             <w:r>
               <w:rPr>
                 <w:rStyle w:val="Hyperlink"/>
@@ -1309,80 +1446,7 @@
                 <w:noProof/>
                 <w:webHidden/>
               </w:rPr>
-              <w:instrText xml:space="preserve"> PAGEREF _Toc211511627 \h </w:instrText>
-            </w:r>
-            <w:r>
-              <w:rPr>
-                <w:noProof/>
-                <w:webHidden/>
-              </w:rPr>
-            </w:r>
-            <w:r>
-              <w:rPr>
-                <w:noProof/>
-                <w:webHidden/>
-              </w:rPr>
-              <w:fldChar w:fldCharType="separate"/>
-            </w:r>
-            <w:r>
-              <w:rPr>
-                <w:noProof/>
-                <w:webHidden/>
-              </w:rPr>
-              <w:t>15</w:t>
-            </w:r>
-            <w:r>
-              <w:rPr>
-                <w:noProof/>
-                <w:webHidden/>
-              </w:rPr>
-              <w:fldChar w:fldCharType="end"/>
-            </w:r>
-          </w:hyperlink>
-        </w:p>
-        <w:p>
-          <w:pPr>
-            <w:pStyle w:val="TOC1"/>
-            <w:tabs>
-              <w:tab w:val="right" w:leader="dot" w:pos="9016"/>
-            </w:tabs>
-            <w:rPr>
-              <w:rFonts w:eastAsiaTheme="minorEastAsia"/>
-              <w:noProof/>
-              <w:sz w:val="24"/>
-              <w:szCs w:val="24"/>
-              <w:lang w:val="en-ZA" w:eastAsia="en-ZA"/>
-            </w:rPr>
-          </w:pPr>
-          <w:hyperlink w:anchor="_Toc211511628" w:history="1">
-            <w:r>
-              <w:rPr>
-                <w:rStyle w:val="Hyperlink"/>
-                <w:rFonts w:ascii="Arial" w:hAnsi="Arial" w:cs="Arial"/>
-                <w:noProof/>
-              </w:rPr>
-              <w:t>Disclosure of AI Use</w:t>
-            </w:r>
-            <w:r>
-              <w:rPr>
-                <w:noProof/>
-                <w:webHidden/>
-              </w:rPr>
-              <w:tab/>
-            </w:r>
-            <w:r>
-              <w:rPr>
-                <w:noProof/>
-                <w:webHidden/>
-              </w:rPr>
-              <w:fldChar w:fldCharType="begin"/>
-            </w:r>
-            <w:r>
-              <w:rPr>
-                <w:noProof/>
-                <w:webHidden/>
-              </w:rPr>
-              <w:instrText xml:space="preserve"> PAGEREF _Toc211511628 \h </w:instrText>
+              <w:instrText xml:space="preserve"> PAGEREF _Toc211586608 \h </w:instrText>
             </w:r>
             <w:r>
               <w:rPr>
@@ -1427,7 +1491,80 @@
               <w:lang w:val="en-ZA" w:eastAsia="en-ZA"/>
             </w:rPr>
           </w:pPr>
-          <w:hyperlink w:anchor="_Toc211511629" w:history="1">
+          <w:hyperlink w:anchor="_Toc211586609" w:history="1">
+            <w:r>
+              <w:rPr>
+                <w:rStyle w:val="Hyperlink"/>
+                <w:rFonts w:ascii="Arial" w:hAnsi="Arial" w:cs="Arial"/>
+                <w:noProof/>
+              </w:rPr>
+              <w:t>Disclosure of AI Use</w:t>
+            </w:r>
+            <w:r>
+              <w:rPr>
+                <w:noProof/>
+                <w:webHidden/>
+              </w:rPr>
+              <w:tab/>
+            </w:r>
+            <w:r>
+              <w:rPr>
+                <w:noProof/>
+                <w:webHidden/>
+              </w:rPr>
+              <w:fldChar w:fldCharType="begin"/>
+            </w:r>
+            <w:r>
+              <w:rPr>
+                <w:noProof/>
+                <w:webHidden/>
+              </w:rPr>
+              <w:instrText xml:space="preserve"> PAGEREF _Toc211586609 \h </w:instrText>
+            </w:r>
+            <w:r>
+              <w:rPr>
+                <w:noProof/>
+                <w:webHidden/>
+              </w:rPr>
+            </w:r>
+            <w:r>
+              <w:rPr>
+                <w:noProof/>
+                <w:webHidden/>
+              </w:rPr>
+              <w:fldChar w:fldCharType="separate"/>
+            </w:r>
+            <w:r>
+              <w:rPr>
+                <w:noProof/>
+                <w:webHidden/>
+              </w:rPr>
+              <w:t>19</w:t>
+            </w:r>
+            <w:r>
+              <w:rPr>
+                <w:noProof/>
+                <w:webHidden/>
+              </w:rPr>
+              <w:fldChar w:fldCharType="end"/>
+            </w:r>
+          </w:hyperlink>
+        </w:p>
+        <w:p>
+          <w:pPr>
+            <w:pStyle w:val="TOC1"/>
+            <w:tabs>
+              <w:tab w:val="right" w:leader="dot" w:pos="9016"/>
+            </w:tabs>
+            <w:rPr>
+              <w:rFonts w:eastAsiaTheme="minorEastAsia"/>
+              <w:noProof/>
+              <w:sz w:val="24"/>
+              <w:szCs w:val="24"/>
+              <w:lang w:val="en-ZA" w:eastAsia="en-ZA"/>
+            </w:rPr>
+          </w:pPr>
+          <w:hyperlink w:anchor="_Toc211586610" w:history="1">
             <w:r>
               <w:rPr>
                 <w:rStyle w:val="Hyperlink"/>
@@ -1455,7 +1592,7 @@
                 <w:noProof/>
                 <w:webHidden/>
               </w:rPr>
-              <w:instrText xml:space="preserve"> PAGEREF _Toc211511629 \h </w:instrText>
+              <w:instrText xml:space="preserve"> PAGEREF _Toc211586610 \h </w:instrText>
             </w:r>
             <w:r>
               <w:rPr>
@@ -1475,7 +1612,7 @@
                 <w:noProof/>
                 <w:webHidden/>
               </w:rPr>
-              <w:t>18</w:t>
+              <w:t>20</w:t>
             </w:r>
             <w:r>
               <w:rPr>
@@ -1534,7 +1671,7 @@
           <w:noProof/>
         </w:rPr>
       </w:pPr>
-      <w:bookmarkStart w:id="0" w:name="_Toc211511622"/>
+      <w:bookmarkStart w:id="0" w:name="_Toc211586601"/>
       <w:r>
         <w:rPr>
           <w:rFonts w:ascii="Arial" w:hAnsi="Arial" w:cs="Arial"/>
@@ -1608,7 +1745,6 @@
           <w:id w:val="-1036732769"/>
           <w:citation/>
         </w:sdtPr>
-        <w:sdtEndPr/>
         <w:sdtContent>
           <w:r>
             <w:rPr>
@@ -1673,7 +1809,6 @@
         <w:rPr>
           <w:rFonts w:ascii="Arial" w:hAnsi="Arial" w:cs="Arial"/>
         </w:rPr>
-        <w:tab/>
         <w:t xml:space="preserve">This task was approached from the perspective of a data analyst in a large book publishing company, tasked with identifying </w:t>
       </w:r>
       <w:r>
@@ -1726,7 +1861,6 @@
         <w:rPr>
           <w:rFonts w:ascii="Arial" w:hAnsi="Arial" w:cs="Arial"/>
         </w:rPr>
-        <w:tab/>
         <w:t xml:space="preserve">A structured methodology was followed in the analysis, encompassing data ingestion, cleaning, </w:t>
       </w:r>
       <w:r>
@@ -1809,7 +1943,6 @@
           <w:id w:val="-1586603988"/>
           <w:citation/>
         </w:sdtPr>
-        <w:sdtEndPr/>
         <w:sdtContent>
           <w:r>
             <w:rPr>
@@ -1892,26 +2025,19 @@
         <w:rPr>
           <w:rFonts w:ascii="Arial" w:hAnsi="Arial" w:cs="Arial"/>
         </w:rPr>
-        <w:tab/>
-        <w:t>Ultimately, the results of this project show that a traditional stati</w:t>
-      </w:r>
-      <w:r>
-        <w:rPr>
-          <w:rFonts w:ascii="Arial" w:hAnsi="Arial" w:cs="Arial"/>
-        </w:rPr>
-        <w:t xml:space="preserve">stical method, when carefully engineered, can yield </w:t>
-      </w:r>
-      <w:r>
-        <w:rPr>
-          <w:rFonts w:ascii="Arial" w:hAnsi="Arial" w:cs="Arial"/>
-        </w:rPr>
-        <w:t>near-perfect</w:t>
-      </w:r>
-      <w:r>
-        <w:rPr>
-          <w:rFonts w:ascii="Arial" w:hAnsi="Arial" w:cs="Arial"/>
-        </w:rPr>
-        <w:t xml:space="preserve"> predictive performance and maintain explainability</w:t>
+        <w:t xml:space="preserve">Ultimately, the results of this project </w:t>
+      </w:r>
+      <w:r>
+        <w:rPr>
+          <w:rFonts w:ascii="Arial" w:hAnsi="Arial" w:cs="Arial"/>
+        </w:rPr>
+        <w:t>demonstrate that a traditional statistical method, when carefully engineered, can yield near-perfect predictive performance while maintaining</w:t>
+      </w:r>
+      <w:r>
+        <w:rPr>
+          <w:rFonts w:ascii="Arial" w:hAnsi="Arial" w:cs="Arial"/>
+        </w:rPr>
+        <w:t xml:space="preserve"> explainability</w:t>
       </w:r>
       <w:r>
         <w:rPr>
@@ -1919,10 +2045,103 @@
         </w:rPr>
         <w:t xml:space="preserve"> and business relevance. </w:t>
       </w:r>
-      <w:r>
-        <w:rPr>
-          <w:rFonts w:ascii="Arial" w:hAnsi="Arial" w:cs="Arial"/>
-        </w:rPr>
+    </w:p>
+    <w:p>
+      <w:pPr>
+        <w:pStyle w:val="Heading1"/>
+        <w:rPr>
+          <w:rFonts w:ascii="Arial" w:hAnsi="Arial" w:cs="Arial"/>
+          <w:noProof/>
+        </w:rPr>
+      </w:pPr>
+      <w:bookmarkStart w:id="1" w:name="_Toc211586602"/>
+      <w:r>
+        <w:rPr>
+          <w:rFonts w:ascii="Arial" w:hAnsi="Arial" w:cs="Arial"/>
+          <w:noProof/>
+        </w:rPr>
+        <w:t>Executive Summary</w:t>
+      </w:r>
+      <w:bookmarkEnd w:id="1"/>
+    </w:p>
+    <w:p/>
+    <w:p>
+      <w:pPr>
+        <w:spacing w:line="360" w:lineRule="auto"/>
+        <w:ind w:firstLine="720"/>
+        <w:jc w:val="both"/>
+      </w:pPr>
+      <w:r>
+        <w:rPr>
+          <w:rFonts w:ascii="Arial" w:hAnsi="Arial" w:cs="Arial"/>
+        </w:rPr>
+        <w:t>This project</w:t>
+      </w:r>
+      <w:r>
+        <w:t xml:space="preserve"> </w:t>
+      </w:r>
+      <w:r>
+        <w:t xml:space="preserve">develops a logistic regression model to predict whether a book will become a bestseller using the </w:t>
+      </w:r>
+      <w:r>
+        <w:rPr>
+          <w:i/>
+          <w:iCs/>
+        </w:rPr>
+        <w:t>Best Books Ever</w:t>
+      </w:r>
+      <w:r>
+        <w:t xml:space="preserve"> dataset from Kaggle, which contains</w:t>
+      </w:r>
+      <w:r>
+        <w:t xml:space="preserve"> </w:t>
+      </w:r>
+      <w:r>
+        <w:t xml:space="preserve">over 40,000 records with bibliometric and engagement features. </w:t>
+      </w:r>
+      <w:r>
+        <w:t>Py</w:t>
+      </w:r>
+      <w:r>
+        <w:t xml:space="preserve">Spark and scikit-learn pipelines were used to perform data cleaning and feature engineering, incorporating scaling, encoding, and TF-IDF text representation. The dataset was moderately imbalanced, with 80% non-bestsellers and 20% bestsellers; however, this was handled through class weighting. </w:t>
+      </w:r>
+      <w:r>
+        <w:t>The final</w:t>
+      </w:r>
+      <w:r>
+        <w:t xml:space="preserve"> achieved model accuracy was 97.8% and a ROC-AUC of 0.999</w:t>
+      </w:r>
+      <w:r>
+        <w:t>,</w:t>
+      </w:r>
+      <w:r>
+        <w:t xml:space="preserve"> which reveals except</w:t>
+      </w:r>
+      <w:r>
+        <w:t xml:space="preserve">ional generalisation and stability without retraining. </w:t>
+      </w:r>
+      <w:r>
+        <w:t>Bestseller key predictors included reader engagement</w:t>
+      </w:r>
+      <w:r>
+        <w:t xml:space="preserve"> metrics like rating counts, liked percentage, and votes, along with publisher prominence. </w:t>
+      </w:r>
+      <w:r>
+        <w:t>This transparent and interpretable approach offers a practical decision support tool for publishers</w:t>
+      </w:r>
+      <w:r>
+        <w:t xml:space="preserve">, while the future is to </w:t>
+      </w:r>
+      <w:r>
+        <w:t>focus</w:t>
+      </w:r>
+      <w:r>
+        <w:t xml:space="preserve"> on expanded feature diversity</w:t>
+      </w:r>
+      <w:r>
+        <w:t xml:space="preserve">. </w:t>
+      </w:r>
+      <w:r>
         <w:br w:type="page"/>
       </w:r>
     </w:p>
@@ -1934,7 +2153,1460 @@
           <w:noProof/>
         </w:rPr>
       </w:pPr>
-      <w:bookmarkStart w:id="1" w:name="_Toc211511623"/>
+      <w:bookmarkStart w:id="2" w:name="_Toc211586603"/>
+      <w:r>
+        <w:rPr>
+          <w:rFonts w:ascii="Arial" w:hAnsi="Arial" w:cs="Arial"/>
+          <w:noProof/>
+        </w:rPr>
+        <w:lastRenderedPageBreak/>
+        <w:t>Analysis Plan</w:t>
+      </w:r>
+      <w:bookmarkEnd w:id="2"/>
+    </w:p>
+    <w:p>
+      <w:pPr>
+        <w:rPr>
+          <w:noProof/>
+          <w:lang w:val="en-ZA"/>
+        </w:rPr>
+      </w:pPr>
+    </w:p>
+    <w:p>
+      <w:pPr>
+        <w:spacing w:line="360" w:lineRule="auto"/>
+        <w:ind w:firstLine="720"/>
+        <w:jc w:val="both"/>
+        <w:rPr>
+          <w:rFonts w:ascii="Arial" w:hAnsi="Arial" w:cs="Arial"/>
+        </w:rPr>
+      </w:pPr>
+      <w:r>
+        <w:rPr>
+          <w:rFonts w:ascii="Arial" w:hAnsi="Arial" w:cs="Arial"/>
+        </w:rPr>
+        <w:t>Developing a structured plan ensures that data cleaning, feature preparation, model training, and evaluation are all handled systematically. The following is the analysis plan that outlines how the Best Books Ever dataset will be transformed into a predictive model capable of classifying books as bestsellers or non-bestsellers using logistic regression:</w:t>
+      </w:r>
+    </w:p>
+    <w:p>
+      <w:pPr>
+        <w:jc w:val="both"/>
+        <w:rPr>
+          <w:noProof/>
+          <w:lang w:val="en-ZA"/>
+        </w:rPr>
+      </w:pPr>
+    </w:p>
+    <w:p>
+      <w:pPr>
+        <w:jc w:val="both"/>
+        <w:rPr>
+          <w:rFonts w:ascii="Arial" w:hAnsi="Arial" w:cs="Arial"/>
+          <w:noProof/>
+          <w:u w:val="single"/>
+          <w:lang w:val="en-ZA"/>
+        </w:rPr>
+      </w:pPr>
+      <w:r>
+        <w:rPr>
+          <w:rFonts w:ascii="Arial" w:hAnsi="Arial" w:cs="Arial"/>
+          <w:noProof/>
+          <w:u w:val="single"/>
+          <w:lang w:val="en-ZA"/>
+        </w:rPr>
+        <w:t>Exploratory Data Analysis (EDA) Plan</w:t>
+      </w:r>
+    </w:p>
+    <w:p>
+      <w:pPr>
+        <w:jc w:val="both"/>
+        <w:rPr>
+          <w:rFonts w:ascii="Arial" w:hAnsi="Arial" w:cs="Arial"/>
+          <w:noProof/>
+          <w:lang w:val="en-ZA"/>
+        </w:rPr>
+      </w:pPr>
+      <w:r>
+        <w:rPr>
+          <w:rFonts w:ascii="Arial" w:hAnsi="Arial" w:cs="Arial"/>
+          <w:noProof/>
+          <w:lang w:val="en-ZA"/>
+        </w:rPr>
+        <w:t xml:space="preserve">The goal of the EDA is to understand the dataset's structure and </w:t>
+      </w:r>
+      <w:r>
+        <w:rPr>
+          <w:rFonts w:ascii="Arial" w:hAnsi="Arial" w:cs="Arial"/>
+          <w:noProof/>
+          <w:lang w:val="en-ZA"/>
+        </w:rPr>
+        <w:t>key</w:t>
+      </w:r>
+      <w:r>
+        <w:rPr>
+          <w:rFonts w:ascii="Arial" w:hAnsi="Arial" w:cs="Arial"/>
+          <w:noProof/>
+          <w:lang w:val="en-ZA"/>
+        </w:rPr>
+        <w:t xml:space="preserve"> statistical relationships between reader engagement and </w:t>
+      </w:r>
+      <w:r>
+        <w:rPr>
+          <w:rFonts w:ascii="Arial" w:hAnsi="Arial" w:cs="Arial"/>
+          <w:noProof/>
+          <w:lang w:val="en-ZA"/>
+        </w:rPr>
+        <w:t>other</w:t>
+      </w:r>
+      <w:r>
+        <w:rPr>
+          <w:rFonts w:ascii="Arial" w:hAnsi="Arial" w:cs="Arial"/>
+          <w:noProof/>
+          <w:lang w:val="en-ZA"/>
+        </w:rPr>
+        <w:t xml:space="preserve"> book features. </w:t>
+      </w:r>
+    </w:p>
+    <w:p>
+      <w:pPr>
+        <w:jc w:val="both"/>
+        <w:rPr>
+          <w:rFonts w:ascii="Arial" w:hAnsi="Arial" w:cs="Arial"/>
+          <w:noProof/>
+          <w:lang w:val="en-ZA"/>
+        </w:rPr>
+      </w:pPr>
+      <w:r>
+        <w:rPr>
+          <w:rFonts w:ascii="Arial" w:hAnsi="Arial" w:cs="Arial"/>
+          <w:noProof/>
+          <w:lang w:val="en-ZA"/>
+        </w:rPr>
+        <w:t>Planned steps:</w:t>
+      </w:r>
+    </w:p>
+    <w:p>
+      <w:pPr>
+        <w:pStyle w:val="ListParagraph"/>
+        <w:numPr>
+          <w:ilvl w:val="0"/>
+          <w:numId w:val="13"/>
+        </w:numPr>
+        <w:jc w:val="both"/>
+        <w:rPr>
+          <w:rFonts w:ascii="Arial" w:hAnsi="Arial" w:cs="Arial"/>
+          <w:noProof/>
+          <w:lang w:val="en-ZA"/>
+        </w:rPr>
+      </w:pPr>
+      <w:r>
+        <w:rPr>
+          <w:rFonts w:ascii="Arial" w:hAnsi="Arial" w:cs="Arial"/>
+          <w:noProof/>
+          <w:lang w:val="en-ZA"/>
+        </w:rPr>
+        <w:t xml:space="preserve">Check </w:t>
+      </w:r>
+      <w:r>
+        <w:rPr>
+          <w:rFonts w:ascii="Arial" w:hAnsi="Arial" w:cs="Arial"/>
+          <w:noProof/>
+          <w:lang w:val="en-ZA"/>
+        </w:rPr>
+        <w:t>for</w:t>
+      </w:r>
+      <w:r>
+        <w:rPr>
+          <w:rFonts w:ascii="Arial" w:hAnsi="Arial" w:cs="Arial"/>
+          <w:noProof/>
+          <w:lang w:val="en-ZA"/>
+        </w:rPr>
+        <w:t xml:space="preserve"> </w:t>
+      </w:r>
+      <w:r>
+        <w:rPr>
+          <w:rFonts w:ascii="Arial" w:hAnsi="Arial" w:cs="Arial"/>
+          <w:noProof/>
+          <w:lang w:val="en-ZA"/>
+        </w:rPr>
+        <w:t>missing</w:t>
+      </w:r>
+      <w:r>
+        <w:rPr>
+          <w:rFonts w:ascii="Arial" w:hAnsi="Arial" w:cs="Arial"/>
+          <w:noProof/>
+          <w:lang w:val="en-ZA"/>
+        </w:rPr>
+        <w:t xml:space="preserve"> or null entries in fields like 'rating', 'numRatings', 'likedPercent', and 'bbeScore'.</w:t>
+      </w:r>
+    </w:p>
+    <w:p>
+      <w:pPr>
+        <w:pStyle w:val="ListParagraph"/>
+        <w:numPr>
+          <w:ilvl w:val="0"/>
+          <w:numId w:val="13"/>
+        </w:numPr>
+        <w:jc w:val="both"/>
+        <w:rPr>
+          <w:rFonts w:ascii="Arial" w:hAnsi="Arial" w:cs="Arial"/>
+          <w:noProof/>
+          <w:lang w:val="en-ZA"/>
+        </w:rPr>
+      </w:pPr>
+      <w:r>
+        <w:rPr>
+          <w:rFonts w:ascii="Arial" w:hAnsi="Arial" w:cs="Arial"/>
+          <w:noProof/>
+          <w:lang w:val="en-ZA"/>
+        </w:rPr>
+        <w:t>Examine the distribution of numeric fields.</w:t>
+      </w:r>
+    </w:p>
+    <w:p>
+      <w:pPr>
+        <w:pStyle w:val="ListParagraph"/>
+        <w:numPr>
+          <w:ilvl w:val="0"/>
+          <w:numId w:val="13"/>
+        </w:numPr>
+        <w:jc w:val="both"/>
+        <w:rPr>
+          <w:rFonts w:ascii="Arial" w:hAnsi="Arial" w:cs="Arial"/>
+          <w:noProof/>
+          <w:lang w:val="en-ZA"/>
+        </w:rPr>
+      </w:pPr>
+      <w:r>
+        <w:rPr>
+          <w:rFonts w:ascii="Arial" w:hAnsi="Arial" w:cs="Arial"/>
+          <w:noProof/>
+          <w:lang w:val="en-ZA"/>
+        </w:rPr>
+        <w:t>Verify class balance between 'bestseller' as 1 and 0.</w:t>
+      </w:r>
+    </w:p>
+    <w:p>
+      <w:pPr>
+        <w:pStyle w:val="ListParagraph"/>
+        <w:numPr>
+          <w:ilvl w:val="0"/>
+          <w:numId w:val="13"/>
+        </w:numPr>
+        <w:jc w:val="both"/>
+        <w:rPr>
+          <w:rFonts w:ascii="Arial" w:hAnsi="Arial" w:cs="Arial"/>
+          <w:noProof/>
+          <w:lang w:val="en-ZA"/>
+        </w:rPr>
+      </w:pPr>
+      <w:r>
+        <w:rPr>
+          <w:rFonts w:ascii="Arial" w:hAnsi="Arial" w:cs="Arial"/>
+          <w:noProof/>
+          <w:lang w:val="en-ZA"/>
+        </w:rPr>
+        <w:t xml:space="preserve">Visualise distributions </w:t>
+      </w:r>
+      <w:r>
+        <w:rPr>
+          <w:rFonts w:ascii="Arial" w:hAnsi="Arial" w:cs="Arial"/>
+          <w:noProof/>
+          <w:lang w:val="en-ZA"/>
+        </w:rPr>
+        <w:t>through</w:t>
+      </w:r>
+      <w:r>
+        <w:rPr>
+          <w:rFonts w:ascii="Arial" w:hAnsi="Arial" w:cs="Arial"/>
+          <w:noProof/>
+          <w:lang w:val="en-ZA"/>
+        </w:rPr>
+        <w:t xml:space="preserve"> histograms and boxplots</w:t>
+      </w:r>
+      <w:r>
+        <w:rPr>
+          <w:rFonts w:ascii="Arial" w:hAnsi="Arial" w:cs="Arial"/>
+          <w:noProof/>
+          <w:lang w:val="en-ZA"/>
+        </w:rPr>
+        <w:t>,</w:t>
+      </w:r>
+      <w:r>
+        <w:rPr>
+          <w:rFonts w:ascii="Arial" w:hAnsi="Arial" w:cs="Arial"/>
+          <w:noProof/>
+          <w:lang w:val="en-ZA"/>
+        </w:rPr>
+        <w:t xml:space="preserve"> and correlations among numeric features.</w:t>
+      </w:r>
+    </w:p>
+    <w:p>
+      <w:pPr>
+        <w:pStyle w:val="ListParagraph"/>
+        <w:numPr>
+          <w:ilvl w:val="0"/>
+          <w:numId w:val="13"/>
+        </w:numPr>
+        <w:jc w:val="both"/>
+        <w:rPr>
+          <w:rFonts w:ascii="Arial" w:hAnsi="Arial" w:cs="Arial"/>
+          <w:noProof/>
+          <w:lang w:val="en-ZA"/>
+        </w:rPr>
+      </w:pPr>
+      <w:r>
+        <w:rPr>
+          <w:rFonts w:ascii="Arial" w:hAnsi="Arial" w:cs="Arial"/>
+          <w:noProof/>
+          <w:lang w:val="en-ZA"/>
+        </w:rPr>
+        <w:t>Generate summary statistics for categorical variables like 'language', 'publisher', and 'genre' to understand diversity in the dataset.</w:t>
+      </w:r>
+    </w:p>
+    <w:p>
+      <w:pPr>
+        <w:jc w:val="both"/>
+        <w:rPr>
+          <w:rFonts w:ascii="Arial" w:hAnsi="Arial" w:cs="Arial"/>
+          <w:noProof/>
+          <w:lang w:val="en-ZA"/>
+        </w:rPr>
+      </w:pPr>
+    </w:p>
+    <w:p>
+      <w:pPr>
+        <w:jc w:val="both"/>
+        <w:rPr>
+          <w:rFonts w:ascii="Arial" w:hAnsi="Arial" w:cs="Arial"/>
+          <w:noProof/>
+          <w:u w:val="single"/>
+          <w:lang w:val="en-ZA"/>
+        </w:rPr>
+      </w:pPr>
+      <w:r>
+        <w:rPr>
+          <w:rFonts w:ascii="Arial" w:hAnsi="Arial" w:cs="Arial"/>
+          <w:noProof/>
+          <w:u w:val="single"/>
+          <w:lang w:val="en-ZA"/>
+        </w:rPr>
+        <w:t>Feature Preparation Plan</w:t>
+      </w:r>
+    </w:p>
+    <w:p>
+      <w:pPr>
+        <w:jc w:val="both"/>
+        <w:rPr>
+          <w:rFonts w:ascii="Arial" w:hAnsi="Arial" w:cs="Arial"/>
+          <w:noProof/>
+          <w:lang w:val="en-ZA"/>
+        </w:rPr>
+      </w:pPr>
+      <w:r>
+        <w:rPr>
+          <w:rFonts w:ascii="Arial" w:hAnsi="Arial" w:cs="Arial"/>
+          <w:noProof/>
+          <w:lang w:val="en-ZA"/>
+        </w:rPr>
+        <w:t xml:space="preserve">Given </w:t>
+      </w:r>
+      <w:r>
+        <w:rPr>
+          <w:rFonts w:ascii="Arial" w:hAnsi="Arial" w:cs="Arial"/>
+          <w:noProof/>
+          <w:lang w:val="en-ZA"/>
+        </w:rPr>
+        <w:t xml:space="preserve">that </w:t>
+      </w:r>
+      <w:r>
+        <w:rPr>
+          <w:rFonts w:ascii="Arial" w:hAnsi="Arial" w:cs="Arial"/>
+          <w:noProof/>
+          <w:lang w:val="en-ZA"/>
+        </w:rPr>
+        <w:t>the dataset consists of both numeric and categorical variables, preprocessing will standardise inputs and encode qualitative information for use in logistic regressi</w:t>
+      </w:r>
+      <w:r>
+        <w:rPr>
+          <w:rFonts w:ascii="Arial" w:hAnsi="Arial" w:cs="Arial"/>
+          <w:noProof/>
+          <w:lang w:val="en-ZA"/>
+        </w:rPr>
+        <w:t>on</w:t>
+      </w:r>
+      <w:sdt>
+        <w:sdtPr>
+          <w:rPr>
+            <w:rFonts w:ascii="Arial" w:hAnsi="Arial" w:cs="Arial"/>
+            <w:noProof/>
+            <w:lang w:val="en-ZA"/>
+          </w:rPr>
+          <w:id w:val="1738974512"/>
+          <w:citation/>
+        </w:sdtPr>
+        <w:sdtContent>
+          <w:r>
+            <w:rPr>
+              <w:rFonts w:ascii="Arial" w:hAnsi="Arial" w:cs="Arial"/>
+              <w:noProof/>
+              <w:lang w:val="en-ZA"/>
+            </w:rPr>
+            <w:fldChar w:fldCharType="begin"/>
+          </w:r>
+          <w:r>
+            <w:rPr>
+              <w:rFonts w:ascii="Arial" w:hAnsi="Arial" w:cs="Arial"/>
+              <w:noProof/>
+              <w:lang w:val="en-US"/>
+            </w:rPr>
+            <w:instrText xml:space="preserve"> CITATION And16 \l 1033 </w:instrText>
+          </w:r>
+          <w:r>
+            <w:rPr>
+              <w:rFonts w:ascii="Arial" w:hAnsi="Arial" w:cs="Arial"/>
+              <w:noProof/>
+              <w:lang w:val="en-ZA"/>
+            </w:rPr>
+            <w:fldChar w:fldCharType="separate"/>
+          </w:r>
+          <w:r>
+            <w:rPr>
+              <w:rFonts w:ascii="Arial" w:hAnsi="Arial" w:cs="Arial"/>
+              <w:noProof/>
+              <w:lang w:val="en-US"/>
+            </w:rPr>
+            <w:t xml:space="preserve"> (Muller &amp; Guido, 2016)</w:t>
+          </w:r>
+          <w:r>
+            <w:rPr>
+              <w:rFonts w:ascii="Arial" w:hAnsi="Arial" w:cs="Arial"/>
+              <w:noProof/>
+              <w:lang w:val="en-ZA"/>
+            </w:rPr>
+            <w:fldChar w:fldCharType="end"/>
+          </w:r>
+        </w:sdtContent>
+      </w:sdt>
+      <w:r>
+        <w:rPr>
+          <w:rFonts w:ascii="Arial" w:hAnsi="Arial" w:cs="Arial"/>
+          <w:noProof/>
+          <w:lang w:val="en-ZA"/>
+        </w:rPr>
+        <w:t xml:space="preserve">. </w:t>
+      </w:r>
+    </w:p>
+    <w:p>
+      <w:pPr>
+        <w:jc w:val="both"/>
+        <w:rPr>
+          <w:rFonts w:ascii="Arial" w:hAnsi="Arial" w:cs="Arial"/>
+          <w:noProof/>
+          <w:lang w:val="en-ZA"/>
+        </w:rPr>
+      </w:pPr>
+      <w:r>
+        <w:rPr>
+          <w:rFonts w:ascii="Arial" w:hAnsi="Arial" w:cs="Arial"/>
+          <w:noProof/>
+          <w:lang w:val="en-ZA"/>
+        </w:rPr>
+        <w:t xml:space="preserve">Steps: </w:t>
+      </w:r>
+    </w:p>
+    <w:p>
+      <w:pPr>
+        <w:pStyle w:val="ListParagraph"/>
+        <w:numPr>
+          <w:ilvl w:val="0"/>
+          <w:numId w:val="13"/>
+        </w:numPr>
+        <w:jc w:val="both"/>
+        <w:rPr>
+          <w:rFonts w:ascii="Arial" w:hAnsi="Arial" w:cs="Arial"/>
+          <w:noProof/>
+          <w:lang w:val="en-ZA"/>
+        </w:rPr>
+      </w:pPr>
+      <w:r>
+        <w:rPr>
+          <w:rFonts w:ascii="Arial" w:hAnsi="Arial" w:cs="Arial"/>
+          <w:noProof/>
+          <w:lang w:val="en-ZA"/>
+        </w:rPr>
+        <w:t>Cast columns 'rating', 'numRatings', 'likedPercent', 'bbeScore', and 'price' to numeric types and scale using StandardScaler.</w:t>
+      </w:r>
+    </w:p>
+    <w:p>
+      <w:pPr>
+        <w:pStyle w:val="ListParagraph"/>
+        <w:numPr>
+          <w:ilvl w:val="0"/>
+          <w:numId w:val="13"/>
+        </w:numPr>
+        <w:jc w:val="both"/>
+        <w:rPr>
+          <w:rFonts w:ascii="Arial" w:hAnsi="Arial" w:cs="Arial"/>
+          <w:noProof/>
+          <w:lang w:val="en-ZA"/>
+        </w:rPr>
+      </w:pPr>
+      <w:r>
+        <w:rPr>
+          <w:rFonts w:ascii="Arial" w:hAnsi="Arial" w:cs="Arial"/>
+          <w:noProof/>
+          <w:lang w:val="en-ZA"/>
+        </w:rPr>
+        <w:t xml:space="preserve">Skewed features like 'numRatings' may </w:t>
+      </w:r>
+      <w:r>
+        <w:rPr>
+          <w:rFonts w:ascii="Arial" w:hAnsi="Arial" w:cs="Arial"/>
+          <w:noProof/>
+          <w:lang w:val="en-ZA"/>
+        </w:rPr>
+        <w:t>have</w:t>
+      </w:r>
+      <w:r>
+        <w:rPr>
+          <w:rFonts w:ascii="Arial" w:hAnsi="Arial" w:cs="Arial"/>
+          <w:noProof/>
+          <w:lang w:val="en-ZA"/>
+        </w:rPr>
+        <w:t xml:space="preserve"> log transformations applied to normalise their distribution</w:t>
+      </w:r>
+      <w:r>
+        <w:rPr>
+          <w:rFonts w:ascii="Arial" w:hAnsi="Arial" w:cs="Arial"/>
+          <w:noProof/>
+          <w:lang w:val="en-ZA"/>
+        </w:rPr>
+        <w:t>.</w:t>
+      </w:r>
+    </w:p>
+    <w:p>
+      <w:pPr>
+        <w:pStyle w:val="ListParagraph"/>
+        <w:numPr>
+          <w:ilvl w:val="0"/>
+          <w:numId w:val="13"/>
+        </w:numPr>
+        <w:jc w:val="both"/>
+        <w:rPr>
+          <w:rFonts w:ascii="Arial" w:hAnsi="Arial" w:cs="Arial"/>
+          <w:noProof/>
+          <w:lang w:val="en-ZA"/>
+        </w:rPr>
+      </w:pPr>
+      <w:r>
+        <w:rPr>
+          <w:rFonts w:ascii="Arial" w:hAnsi="Arial" w:cs="Arial"/>
+          <w:noProof/>
+          <w:lang w:val="en-ZA"/>
+        </w:rPr>
+        <w:t>Encode 'language', 'publisher', and 'genres' using OneHotEncoder</w:t>
+      </w:r>
+      <w:r>
+        <w:rPr>
+          <w:rFonts w:ascii="Arial" w:hAnsi="Arial" w:cs="Arial"/>
+          <w:noProof/>
+          <w:lang w:val="en-ZA"/>
+        </w:rPr>
+        <w:t xml:space="preserve"> </w:t>
+      </w:r>
+      <w:r>
+        <w:rPr>
+          <w:rFonts w:ascii="Arial" w:hAnsi="Arial" w:cs="Arial"/>
+          <w:noProof/>
+          <w:lang w:val="en-ZA"/>
+        </w:rPr>
+        <w:t>(handle_unknown="ignore").</w:t>
+      </w:r>
+    </w:p>
+    <w:p>
+      <w:pPr>
+        <w:pStyle w:val="ListParagraph"/>
+        <w:numPr>
+          <w:ilvl w:val="0"/>
+          <w:numId w:val="13"/>
+        </w:numPr>
+        <w:jc w:val="both"/>
+        <w:rPr>
+          <w:rFonts w:ascii="Arial" w:hAnsi="Arial" w:cs="Arial"/>
+          <w:noProof/>
+          <w:lang w:val="en-ZA"/>
+        </w:rPr>
+      </w:pPr>
+      <w:r>
+        <w:rPr>
+          <w:rFonts w:ascii="Arial" w:hAnsi="Arial" w:cs="Arial"/>
+          <w:noProof/>
+          <w:lang w:val="en-ZA"/>
+        </w:rPr>
+        <w:t>Numeric and categorical transformations will be combined using a ColumnTransformer within the scikit-learn pipeline to ensure consistent preprocessing during training and inference</w:t>
+      </w:r>
+      <w:sdt>
+        <w:sdtPr>
+          <w:rPr>
+            <w:rFonts w:ascii="Arial" w:hAnsi="Arial" w:cs="Arial"/>
+            <w:noProof/>
+            <w:lang w:val="en-ZA"/>
+          </w:rPr>
+          <w:id w:val="-453170919"/>
+          <w:citation/>
+        </w:sdtPr>
+        <w:sdtContent>
+          <w:r>
+            <w:rPr>
+              <w:rFonts w:ascii="Arial" w:hAnsi="Arial" w:cs="Arial"/>
+              <w:noProof/>
+              <w:lang w:val="en-ZA"/>
+            </w:rPr>
+            <w:fldChar w:fldCharType="begin"/>
+          </w:r>
+          <w:r>
+            <w:rPr>
+              <w:rFonts w:ascii="Arial" w:hAnsi="Arial" w:cs="Arial"/>
+              <w:noProof/>
+              <w:lang w:val="en-US"/>
+            </w:rPr>
+            <w:instrText xml:space="preserve"> CITATION Cha25 \l 1033 </w:instrText>
+          </w:r>
+          <w:r>
+            <w:rPr>
+              <w:rFonts w:ascii="Arial" w:hAnsi="Arial" w:cs="Arial"/>
+              <w:noProof/>
+              <w:lang w:val="en-ZA"/>
+            </w:rPr>
+            <w:fldChar w:fldCharType="separate"/>
+          </w:r>
+          <w:r>
+            <w:rPr>
+              <w:rFonts w:ascii="Arial" w:hAnsi="Arial" w:cs="Arial"/>
+              <w:noProof/>
+              <w:lang w:val="en-US"/>
+            </w:rPr>
+            <w:t xml:space="preserve"> (OpenAI, 2025)</w:t>
+          </w:r>
+          <w:r>
+            <w:rPr>
+              <w:rFonts w:ascii="Arial" w:hAnsi="Arial" w:cs="Arial"/>
+              <w:noProof/>
+              <w:lang w:val="en-ZA"/>
+            </w:rPr>
+            <w:fldChar w:fldCharType="end"/>
+          </w:r>
+        </w:sdtContent>
+      </w:sdt>
+      <w:r>
+        <w:rPr>
+          <w:rFonts w:ascii="Arial" w:hAnsi="Arial" w:cs="Arial"/>
+          <w:noProof/>
+          <w:lang w:val="en-ZA"/>
+        </w:rPr>
+        <w:t>.</w:t>
+      </w:r>
+    </w:p>
+    <w:p>
+      <w:pPr>
+        <w:jc w:val="both"/>
+        <w:rPr>
+          <w:rFonts w:ascii="Arial" w:hAnsi="Arial" w:cs="Arial"/>
+          <w:noProof/>
+          <w:lang w:val="en-ZA"/>
+        </w:rPr>
+      </w:pPr>
+    </w:p>
+    <w:p>
+      <w:pPr>
+        <w:jc w:val="both"/>
+        <w:rPr>
+          <w:rFonts w:ascii="Arial" w:hAnsi="Arial" w:cs="Arial"/>
+          <w:noProof/>
+          <w:u w:val="single"/>
+          <w:lang w:val="en-ZA"/>
+        </w:rPr>
+      </w:pPr>
+      <w:r>
+        <w:rPr>
+          <w:rFonts w:ascii="Arial" w:hAnsi="Arial" w:cs="Arial"/>
+          <w:noProof/>
+          <w:u w:val="single"/>
+          <w:lang w:val="en-ZA"/>
+        </w:rPr>
+        <w:t>Model Training Plan</w:t>
+      </w:r>
+    </w:p>
+    <w:p>
+      <w:pPr>
+        <w:jc w:val="both"/>
+        <w:rPr>
+          <w:rFonts w:ascii="Arial" w:hAnsi="Arial" w:cs="Arial"/>
+          <w:noProof/>
+          <w:lang w:val="en-ZA"/>
+        </w:rPr>
+      </w:pPr>
+      <w:r>
+        <w:rPr>
+          <w:rFonts w:ascii="Arial" w:hAnsi="Arial" w:cs="Arial"/>
+          <w:noProof/>
+          <w:lang w:val="en-ZA"/>
+        </w:rPr>
+        <w:t xml:space="preserve">The task is a </w:t>
+      </w:r>
+      <w:r>
+        <w:rPr>
+          <w:rFonts w:ascii="Arial" w:hAnsi="Arial" w:cs="Arial"/>
+          <w:noProof/>
+          <w:lang w:val="en-ZA"/>
+        </w:rPr>
+        <w:t>binary</w:t>
+      </w:r>
+      <w:r>
+        <w:rPr>
+          <w:rFonts w:ascii="Arial" w:hAnsi="Arial" w:cs="Arial"/>
+          <w:noProof/>
+          <w:lang w:val="en-ZA"/>
+        </w:rPr>
+        <w:t xml:space="preserve"> classification predicting whether a book is a bestseller. </w:t>
+      </w:r>
+    </w:p>
+    <w:p>
+      <w:pPr>
+        <w:jc w:val="both"/>
+        <w:rPr>
+          <w:rFonts w:ascii="Arial" w:hAnsi="Arial" w:cs="Arial"/>
+          <w:noProof/>
+          <w:lang w:val="en-ZA"/>
+        </w:rPr>
+      </w:pPr>
+      <w:r>
+        <w:rPr>
+          <w:rFonts w:ascii="Arial" w:hAnsi="Arial" w:cs="Arial"/>
+          <w:noProof/>
+          <w:lang w:val="en-ZA"/>
+        </w:rPr>
+        <w:t>Steps:</w:t>
+      </w:r>
+    </w:p>
+    <w:p>
+      <w:pPr>
+        <w:pStyle w:val="ListParagraph"/>
+        <w:numPr>
+          <w:ilvl w:val="0"/>
+          <w:numId w:val="13"/>
+        </w:numPr>
+        <w:jc w:val="both"/>
+        <w:rPr>
+          <w:rFonts w:ascii="Arial" w:hAnsi="Arial" w:cs="Arial"/>
+          <w:noProof/>
+          <w:lang w:val="en-ZA"/>
+        </w:rPr>
+      </w:pPr>
+      <w:r>
+        <w:rPr>
+          <w:rFonts w:ascii="Arial" w:hAnsi="Arial" w:cs="Arial"/>
+          <w:noProof/>
+          <w:lang w:val="en-ZA"/>
+        </w:rPr>
+        <w:lastRenderedPageBreak/>
+        <w:t>Split the data into training, validation, and test sets (70/15/15 split) stratified by the 'bestseller' label.</w:t>
+      </w:r>
+    </w:p>
+    <w:p>
+      <w:pPr>
+        <w:pStyle w:val="ListParagraph"/>
+        <w:numPr>
+          <w:ilvl w:val="0"/>
+          <w:numId w:val="13"/>
+        </w:numPr>
+        <w:jc w:val="both"/>
+        <w:rPr>
+          <w:rFonts w:ascii="Arial" w:hAnsi="Arial" w:cs="Arial"/>
+          <w:noProof/>
+          <w:lang w:val="en-ZA"/>
+        </w:rPr>
+      </w:pPr>
+      <w:r>
+        <w:rPr>
+          <w:rFonts w:ascii="Arial" w:hAnsi="Arial" w:cs="Arial"/>
+          <w:noProof/>
+          <w:lang w:val="en-ZA"/>
+        </w:rPr>
+        <w:t>Train a logistic regression model with L2 regularisation.</w:t>
+      </w:r>
+    </w:p>
+    <w:p>
+      <w:pPr>
+        <w:pStyle w:val="ListParagraph"/>
+        <w:numPr>
+          <w:ilvl w:val="0"/>
+          <w:numId w:val="13"/>
+        </w:numPr>
+        <w:jc w:val="both"/>
+        <w:rPr>
+          <w:rFonts w:ascii="Arial" w:hAnsi="Arial" w:cs="Arial"/>
+          <w:noProof/>
+          <w:lang w:val="en-ZA"/>
+        </w:rPr>
+      </w:pPr>
+      <w:r>
+        <w:rPr>
+          <w:rFonts w:ascii="Arial" w:hAnsi="Arial" w:cs="Arial"/>
+          <w:noProof/>
+          <w:lang w:val="en-ZA"/>
+        </w:rPr>
+        <w:t>Use class_weight="balanced" to handle mild class imbalance.</w:t>
+      </w:r>
+    </w:p>
+    <w:p>
+      <w:pPr>
+        <w:pStyle w:val="ListParagraph"/>
+        <w:numPr>
+          <w:ilvl w:val="0"/>
+          <w:numId w:val="13"/>
+        </w:numPr>
+        <w:jc w:val="both"/>
+        <w:rPr>
+          <w:rFonts w:ascii="Arial" w:hAnsi="Arial" w:cs="Arial"/>
+          <w:noProof/>
+          <w:lang w:val="en-ZA"/>
+        </w:rPr>
+      </w:pPr>
+      <w:r>
+        <w:rPr>
+          <w:rFonts w:ascii="Arial" w:hAnsi="Arial" w:cs="Arial"/>
+          <w:noProof/>
+          <w:lang w:val="en-ZA"/>
+        </w:rPr>
+        <w:t>Optimise solver choice (liblinear or lbfgs) depending on performance and convergence</w:t>
+      </w:r>
+      <w:sdt>
+        <w:sdtPr>
+          <w:rPr>
+            <w:rFonts w:ascii="Arial" w:hAnsi="Arial" w:cs="Arial"/>
+            <w:noProof/>
+            <w:lang w:val="en-ZA"/>
+          </w:rPr>
+          <w:id w:val="-1569265609"/>
+          <w:citation/>
+        </w:sdtPr>
+        <w:sdtContent>
+          <w:r>
+            <w:rPr>
+              <w:rFonts w:ascii="Arial" w:hAnsi="Arial" w:cs="Arial"/>
+              <w:noProof/>
+              <w:lang w:val="en-ZA"/>
+            </w:rPr>
+            <w:fldChar w:fldCharType="begin"/>
+          </w:r>
+          <w:r>
+            <w:rPr>
+              <w:rFonts w:ascii="Arial" w:hAnsi="Arial" w:cs="Arial"/>
+              <w:noProof/>
+              <w:lang w:val="en-ZA"/>
+            </w:rPr>
+            <w:instrText xml:space="preserve"> CITATION Cha25 \l 1033 </w:instrText>
+          </w:r>
+          <w:r>
+            <w:rPr>
+              <w:rFonts w:ascii="Arial" w:hAnsi="Arial" w:cs="Arial"/>
+              <w:noProof/>
+              <w:lang w:val="en-ZA"/>
+            </w:rPr>
+            <w:fldChar w:fldCharType="separate"/>
+          </w:r>
+          <w:r>
+            <w:rPr>
+              <w:rFonts w:ascii="Arial" w:hAnsi="Arial" w:cs="Arial"/>
+              <w:noProof/>
+              <w:lang w:val="en-ZA"/>
+            </w:rPr>
+            <w:t xml:space="preserve"> (OpenAI, 2025)</w:t>
+          </w:r>
+          <w:r>
+            <w:rPr>
+              <w:rFonts w:ascii="Arial" w:hAnsi="Arial" w:cs="Arial"/>
+              <w:noProof/>
+              <w:lang w:val="en-ZA"/>
+            </w:rPr>
+            <w:fldChar w:fldCharType="end"/>
+          </w:r>
+        </w:sdtContent>
+      </w:sdt>
+      <w:r>
+        <w:rPr>
+          <w:rFonts w:ascii="Arial" w:hAnsi="Arial" w:cs="Arial"/>
+          <w:noProof/>
+          <w:lang w:val="en-ZA"/>
+        </w:rPr>
+        <w:t>.</w:t>
+      </w:r>
+    </w:p>
+    <w:p>
+      <w:pPr>
+        <w:pStyle w:val="ListParagraph"/>
+        <w:numPr>
+          <w:ilvl w:val="0"/>
+          <w:numId w:val="13"/>
+        </w:numPr>
+        <w:jc w:val="both"/>
+        <w:rPr>
+          <w:rFonts w:ascii="Arial" w:hAnsi="Arial" w:cs="Arial"/>
+          <w:noProof/>
+          <w:lang w:val="en-ZA"/>
+        </w:rPr>
+      </w:pPr>
+      <w:r>
+        <w:rPr>
+          <w:rFonts w:ascii="Arial" w:hAnsi="Arial" w:cs="Arial"/>
+          <w:noProof/>
+          <w:lang w:val="en-ZA"/>
+        </w:rPr>
+        <w:t xml:space="preserve">Evaluate baseline accuracy and consider feature selection or regularisation adjustments. </w:t>
+      </w:r>
+    </w:p>
+    <w:p>
+      <w:pPr>
+        <w:jc w:val="both"/>
+        <w:rPr>
+          <w:rFonts w:ascii="Arial" w:hAnsi="Arial" w:cs="Arial"/>
+          <w:noProof/>
+          <w:lang w:val="en-ZA"/>
+        </w:rPr>
+      </w:pPr>
+    </w:p>
+    <w:p>
+      <w:pPr>
+        <w:jc w:val="both"/>
+        <w:rPr>
+          <w:rFonts w:ascii="Arial" w:hAnsi="Arial" w:cs="Arial"/>
+          <w:noProof/>
+          <w:u w:val="single"/>
+          <w:lang w:val="en-ZA"/>
+        </w:rPr>
+      </w:pPr>
+      <w:r>
+        <w:rPr>
+          <w:rFonts w:ascii="Arial" w:hAnsi="Arial" w:cs="Arial"/>
+          <w:noProof/>
+          <w:u w:val="single"/>
+          <w:lang w:val="en-ZA"/>
+        </w:rPr>
+        <w:t>Model Evaluation Plan</w:t>
+      </w:r>
+    </w:p>
+    <w:p>
+      <w:pPr>
+        <w:jc w:val="both"/>
+        <w:rPr>
+          <w:rFonts w:ascii="Arial" w:hAnsi="Arial" w:cs="Arial"/>
+          <w:noProof/>
+          <w:lang w:val="en-ZA"/>
+        </w:rPr>
+      </w:pPr>
+      <w:r>
+        <w:rPr>
+          <w:rFonts w:ascii="Arial" w:hAnsi="Arial" w:cs="Arial"/>
+          <w:noProof/>
+          <w:lang w:val="en-ZA"/>
+        </w:rPr>
+        <w:t>Evaluation will use metrics appropriate for binary classification:</w:t>
+      </w:r>
+    </w:p>
+    <w:p>
+      <w:pPr>
+        <w:pStyle w:val="ListParagraph"/>
+        <w:numPr>
+          <w:ilvl w:val="0"/>
+          <w:numId w:val="13"/>
+        </w:numPr>
+        <w:jc w:val="both"/>
+        <w:rPr>
+          <w:rFonts w:ascii="Arial" w:hAnsi="Arial" w:cs="Arial"/>
+          <w:noProof/>
+          <w:lang w:val="en-ZA"/>
+        </w:rPr>
+      </w:pPr>
+      <w:r>
+        <w:rPr>
+          <w:rFonts w:ascii="Arial" w:hAnsi="Arial" w:cs="Arial"/>
+          <w:noProof/>
+          <w:lang w:val="en-ZA"/>
+        </w:rPr>
+        <w:t>Accuracy: Overall model correctness.</w:t>
+      </w:r>
+    </w:p>
+    <w:p>
+      <w:pPr>
+        <w:pStyle w:val="ListParagraph"/>
+        <w:numPr>
+          <w:ilvl w:val="0"/>
+          <w:numId w:val="13"/>
+        </w:numPr>
+        <w:jc w:val="both"/>
+        <w:rPr>
+          <w:rFonts w:ascii="Arial" w:hAnsi="Arial" w:cs="Arial"/>
+          <w:noProof/>
+          <w:lang w:val="en-ZA"/>
+        </w:rPr>
+      </w:pPr>
+      <w:r>
+        <w:rPr>
+          <w:rFonts w:ascii="Arial" w:hAnsi="Arial" w:cs="Arial"/>
+          <w:noProof/>
+          <w:lang w:val="en-ZA"/>
+        </w:rPr>
+        <w:t>Precision, Recall, and F1-score: Measures predictive quality per class, ensuring equal treatment of both bestseller and non-bestseller categories.</w:t>
+      </w:r>
+    </w:p>
+    <w:p>
+      <w:pPr>
+        <w:pStyle w:val="ListParagraph"/>
+        <w:numPr>
+          <w:ilvl w:val="0"/>
+          <w:numId w:val="13"/>
+        </w:numPr>
+        <w:jc w:val="both"/>
+        <w:rPr>
+          <w:rFonts w:ascii="Arial" w:hAnsi="Arial" w:cs="Arial"/>
+          <w:noProof/>
+          <w:lang w:val="en-ZA"/>
+        </w:rPr>
+      </w:pPr>
+      <w:r>
+        <w:rPr>
+          <w:rFonts w:ascii="Arial" w:hAnsi="Arial" w:cs="Arial"/>
+          <w:noProof/>
+          <w:lang w:val="en-ZA"/>
+        </w:rPr>
+        <w:t>Confusion Matrix: Highlights classification errors and identifies potential bias.</w:t>
+      </w:r>
+    </w:p>
+    <w:p>
+      <w:pPr>
+        <w:pStyle w:val="ListParagraph"/>
+        <w:numPr>
+          <w:ilvl w:val="0"/>
+          <w:numId w:val="13"/>
+        </w:numPr>
+        <w:jc w:val="both"/>
+        <w:rPr>
+          <w:rFonts w:ascii="Arial" w:hAnsi="Arial" w:cs="Arial"/>
+          <w:noProof/>
+          <w:lang w:val="en-ZA"/>
+        </w:rPr>
+      </w:pPr>
+      <w:r>
+        <w:rPr>
+          <w:rFonts w:ascii="Arial" w:hAnsi="Arial" w:cs="Arial"/>
+          <w:noProof/>
+          <w:lang w:val="en-ZA"/>
+        </w:rPr>
+        <w:t>ROC Curve and AUC: Assess separability between classes across decision thresholds.</w:t>
+      </w:r>
+    </w:p>
+    <w:p>
+      <w:pPr>
+        <w:pStyle w:val="ListParagraph"/>
+        <w:jc w:val="both"/>
+        <w:rPr>
+          <w:rFonts w:ascii="Arial" w:hAnsi="Arial" w:cs="Arial"/>
+          <w:noProof/>
+          <w:lang w:val="en-ZA"/>
+        </w:rPr>
+      </w:pPr>
+    </w:p>
+    <w:p>
+      <w:pPr>
+        <w:jc w:val="both"/>
+        <w:rPr>
+          <w:rFonts w:ascii="Arial" w:hAnsi="Arial" w:cs="Arial"/>
+          <w:noProof/>
+          <w:u w:val="single"/>
+          <w:lang w:val="en-ZA"/>
+        </w:rPr>
+      </w:pPr>
+      <w:r>
+        <w:rPr>
+          <w:rFonts w:ascii="Arial" w:hAnsi="Arial" w:cs="Arial"/>
+          <w:noProof/>
+          <w:u w:val="single"/>
+          <w:lang w:val="en-ZA"/>
+        </w:rPr>
+        <w:t>Report Structure Plan</w:t>
+      </w:r>
+    </w:p>
+    <w:p>
+      <w:pPr>
+        <w:jc w:val="both"/>
+        <w:rPr>
+          <w:rFonts w:ascii="Arial" w:hAnsi="Arial" w:cs="Arial"/>
+          <w:noProof/>
+          <w:lang w:val="en-ZA"/>
+        </w:rPr>
+      </w:pPr>
+      <w:r>
+        <w:rPr>
+          <w:rFonts w:ascii="Arial" w:hAnsi="Arial" w:cs="Arial"/>
+          <w:noProof/>
+          <w:lang w:val="en-ZA"/>
+        </w:rPr>
+        <w:t>The final report will include:</w:t>
+      </w:r>
+    </w:p>
+    <w:p>
+      <w:pPr>
+        <w:pStyle w:val="ListParagraph"/>
+        <w:numPr>
+          <w:ilvl w:val="0"/>
+          <w:numId w:val="14"/>
+        </w:numPr>
+        <w:jc w:val="both"/>
+        <w:rPr>
+          <w:rFonts w:ascii="Arial" w:hAnsi="Arial" w:cs="Arial"/>
+          <w:noProof/>
+          <w:lang w:val="en-ZA"/>
+        </w:rPr>
+      </w:pPr>
+      <w:r>
+        <w:rPr>
+          <w:rFonts w:ascii="Arial" w:hAnsi="Arial" w:cs="Arial"/>
+          <w:noProof/>
+          <w:lang w:val="en-ZA"/>
+        </w:rPr>
+        <w:t xml:space="preserve">Introduction: </w:t>
+      </w:r>
+      <w:r>
+        <w:rPr>
+          <w:rFonts w:ascii="Arial" w:hAnsi="Arial" w:cs="Arial"/>
+          <w:noProof/>
+          <w:lang w:val="en-ZA"/>
+        </w:rPr>
+        <w:t xml:space="preserve">Outlines the project purpose </w:t>
+      </w:r>
+      <w:r>
+        <w:rPr>
+          <w:rFonts w:ascii="Arial" w:hAnsi="Arial" w:cs="Arial"/>
+          <w:noProof/>
+          <w:lang w:val="en-ZA"/>
+        </w:rPr>
+        <w:t xml:space="preserve">for predicting book success using logistic regression and explains the motivation for applying predictive analytics in publishing. </w:t>
+      </w:r>
+    </w:p>
+    <w:p>
+      <w:pPr>
+        <w:pStyle w:val="ListParagraph"/>
+        <w:numPr>
+          <w:ilvl w:val="0"/>
+          <w:numId w:val="14"/>
+        </w:numPr>
+        <w:jc w:val="both"/>
+        <w:rPr>
+          <w:rFonts w:ascii="Arial" w:hAnsi="Arial" w:cs="Arial"/>
+          <w:noProof/>
+          <w:lang w:val="en-ZA"/>
+        </w:rPr>
+      </w:pPr>
+      <w:r>
+        <w:rPr>
+          <w:rFonts w:ascii="Arial" w:hAnsi="Arial" w:cs="Arial"/>
+          <w:noProof/>
+          <w:lang w:val="en-ZA"/>
+        </w:rPr>
+        <w:t xml:space="preserve">Executive Summary: </w:t>
+      </w:r>
+      <w:r>
+        <w:rPr>
+          <w:rFonts w:ascii="Arial" w:hAnsi="Arial" w:cs="Arial"/>
+          <w:noProof/>
+          <w:lang w:val="en-ZA"/>
+        </w:rPr>
+        <w:t xml:space="preserve">Summarises the overall objective, dataset, key results, and business relevance. </w:t>
+      </w:r>
+    </w:p>
+    <w:p>
+      <w:pPr>
+        <w:pStyle w:val="ListParagraph"/>
+        <w:numPr>
+          <w:ilvl w:val="0"/>
+          <w:numId w:val="14"/>
+        </w:numPr>
+        <w:jc w:val="both"/>
+        <w:rPr>
+          <w:rFonts w:ascii="Arial" w:hAnsi="Arial" w:cs="Arial"/>
+          <w:noProof/>
+          <w:lang w:val="en-ZA"/>
+        </w:rPr>
+      </w:pPr>
+      <w:r>
+        <w:rPr>
+          <w:rFonts w:ascii="Arial" w:hAnsi="Arial" w:cs="Arial"/>
+          <w:noProof/>
+          <w:lang w:val="en-ZA"/>
+        </w:rPr>
+        <w:t xml:space="preserve">Analysis Plan: </w:t>
+      </w:r>
+      <w:r>
+        <w:rPr>
+          <w:rFonts w:ascii="Arial" w:hAnsi="Arial" w:cs="Arial"/>
+          <w:noProof/>
+          <w:lang w:val="en-ZA"/>
+        </w:rPr>
+        <w:t xml:space="preserve">Describes the step-by-step analytical framework, including data preparation, modelling stages, and evaluation approach. </w:t>
+      </w:r>
+    </w:p>
+    <w:p>
+      <w:pPr>
+        <w:pStyle w:val="ListParagraph"/>
+        <w:numPr>
+          <w:ilvl w:val="0"/>
+          <w:numId w:val="14"/>
+        </w:numPr>
+        <w:jc w:val="both"/>
+        <w:rPr>
+          <w:rFonts w:ascii="Arial" w:hAnsi="Arial" w:cs="Arial"/>
+          <w:noProof/>
+          <w:lang w:val="en-ZA"/>
+        </w:rPr>
+      </w:pPr>
+      <w:r>
+        <w:rPr>
+          <w:rFonts w:ascii="Arial" w:hAnsi="Arial" w:cs="Arial"/>
+          <w:noProof/>
+          <w:lang w:val="en-ZA"/>
+        </w:rPr>
+        <w:t>Dataset Justification: Reasoning for why the Best Books Ever dataset is appropriate.</w:t>
+      </w:r>
+    </w:p>
+    <w:p>
+      <w:pPr>
+        <w:pStyle w:val="ListParagraph"/>
+        <w:numPr>
+          <w:ilvl w:val="0"/>
+          <w:numId w:val="14"/>
+        </w:numPr>
+        <w:jc w:val="both"/>
+        <w:rPr>
+          <w:rFonts w:ascii="Arial" w:hAnsi="Arial" w:cs="Arial"/>
+          <w:noProof/>
+          <w:lang w:val="en-ZA"/>
+        </w:rPr>
+      </w:pPr>
+      <w:r>
+        <w:rPr>
+          <w:rFonts w:ascii="Arial" w:hAnsi="Arial" w:cs="Arial"/>
+          <w:noProof/>
+          <w:lang w:val="en-ZA"/>
+        </w:rPr>
+        <w:t>EDA Results: Distribution, summary statistics, and key correlations.</w:t>
+      </w:r>
+    </w:p>
+    <w:p>
+      <w:pPr>
+        <w:pStyle w:val="ListParagraph"/>
+        <w:numPr>
+          <w:ilvl w:val="0"/>
+          <w:numId w:val="14"/>
+        </w:numPr>
+        <w:jc w:val="both"/>
+        <w:rPr>
+          <w:rFonts w:ascii="Arial" w:hAnsi="Arial" w:cs="Arial"/>
+          <w:noProof/>
+          <w:lang w:val="en-ZA"/>
+        </w:rPr>
+      </w:pPr>
+      <w:r>
+        <w:rPr>
+          <w:rFonts w:ascii="Arial" w:hAnsi="Arial" w:cs="Arial"/>
+          <w:noProof/>
+          <w:lang w:val="en-ZA"/>
+        </w:rPr>
+        <w:t xml:space="preserve">Modelling </w:t>
+      </w:r>
+      <w:r>
+        <w:rPr>
+          <w:rFonts w:ascii="Arial" w:hAnsi="Arial" w:cs="Arial"/>
+          <w:noProof/>
+          <w:lang w:val="en-ZA"/>
+        </w:rPr>
+        <w:t>Process</w:t>
+      </w:r>
+      <w:r>
+        <w:rPr>
+          <w:rFonts w:ascii="Arial" w:hAnsi="Arial" w:cs="Arial"/>
+          <w:noProof/>
+          <w:lang w:val="en-ZA"/>
+        </w:rPr>
+        <w:t xml:space="preserve">: </w:t>
+      </w:r>
+      <w:r>
+        <w:rPr>
+          <w:rFonts w:ascii="Arial" w:hAnsi="Arial" w:cs="Arial"/>
+          <w:noProof/>
+          <w:lang w:val="en-ZA"/>
+        </w:rPr>
+        <w:t xml:space="preserve">Details feature engineering, data transformation, and logistic regression training methodology. </w:t>
+      </w:r>
+      <w:r>
+        <w:rPr>
+          <w:rFonts w:ascii="Arial" w:hAnsi="Arial" w:cs="Arial"/>
+          <w:noProof/>
+          <w:lang w:val="en-ZA"/>
+        </w:rPr>
+        <w:t xml:space="preserve"> </w:t>
+      </w:r>
+    </w:p>
+    <w:p>
+      <w:pPr>
+        <w:pStyle w:val="ListParagraph"/>
+        <w:numPr>
+          <w:ilvl w:val="0"/>
+          <w:numId w:val="14"/>
+        </w:numPr>
+        <w:jc w:val="both"/>
+        <w:rPr>
+          <w:rFonts w:ascii="Arial" w:hAnsi="Arial" w:cs="Arial"/>
+          <w:noProof/>
+          <w:lang w:val="en-ZA"/>
+        </w:rPr>
+      </w:pPr>
+      <w:r>
+        <w:rPr>
+          <w:rFonts w:ascii="Arial" w:hAnsi="Arial" w:cs="Arial"/>
+          <w:noProof/>
+          <w:lang w:val="en-ZA"/>
+        </w:rPr>
+        <w:t xml:space="preserve">Model </w:t>
+      </w:r>
+      <w:r>
+        <w:rPr>
+          <w:rFonts w:ascii="Arial" w:hAnsi="Arial" w:cs="Arial"/>
+          <w:noProof/>
+          <w:lang w:val="en-ZA"/>
+        </w:rPr>
+        <w:t>Evaluation</w:t>
+      </w:r>
+      <w:r>
+        <w:rPr>
+          <w:rFonts w:ascii="Arial" w:hAnsi="Arial" w:cs="Arial"/>
+          <w:noProof/>
+          <w:lang w:val="en-ZA"/>
+        </w:rPr>
+        <w:t xml:space="preserve">: </w:t>
+      </w:r>
+      <w:r>
+        <w:rPr>
+          <w:rFonts w:ascii="Arial" w:hAnsi="Arial" w:cs="Arial"/>
+          <w:noProof/>
+          <w:lang w:val="en-ZA"/>
+        </w:rPr>
+        <w:t xml:space="preserve">Key performance outcomes, </w:t>
+      </w:r>
+      <w:r>
+        <w:rPr>
+          <w:rFonts w:ascii="Arial" w:hAnsi="Arial" w:cs="Arial"/>
+          <w:noProof/>
+          <w:lang w:val="en-ZA"/>
+        </w:rPr>
+        <w:t>confusion matrix, ROC curve</w:t>
+      </w:r>
+      <w:r>
+        <w:rPr>
+          <w:rFonts w:ascii="Arial" w:hAnsi="Arial" w:cs="Arial"/>
+          <w:noProof/>
+          <w:lang w:val="en-ZA"/>
+        </w:rPr>
+        <w:t>, and interpretation of predictive drivers</w:t>
+      </w:r>
+      <w:r>
+        <w:rPr>
+          <w:rFonts w:ascii="Arial" w:hAnsi="Arial" w:cs="Arial"/>
+          <w:noProof/>
+          <w:lang w:val="en-ZA"/>
+        </w:rPr>
+        <w:t xml:space="preserve">. </w:t>
+      </w:r>
+    </w:p>
+    <w:p>
+      <w:pPr>
+        <w:pStyle w:val="ListParagraph"/>
+        <w:numPr>
+          <w:ilvl w:val="0"/>
+          <w:numId w:val="14"/>
+        </w:numPr>
+        <w:jc w:val="both"/>
+        <w:rPr>
+          <w:rFonts w:ascii="Arial" w:hAnsi="Arial" w:cs="Arial"/>
+          <w:noProof/>
+          <w:lang w:val="en-ZA"/>
+        </w:rPr>
+      </w:pPr>
+      <w:r>
+        <w:rPr>
+          <w:rFonts w:ascii="Arial" w:hAnsi="Arial" w:cs="Arial"/>
+          <w:noProof/>
+          <w:lang w:val="en-ZA"/>
+        </w:rPr>
+        <w:t xml:space="preserve">Conclusion and Recommendations: </w:t>
+      </w:r>
+      <w:r>
+        <w:rPr>
+          <w:rFonts w:ascii="Arial" w:hAnsi="Arial" w:cs="Arial"/>
+          <w:noProof/>
+          <w:lang w:val="en-ZA"/>
+        </w:rPr>
+        <w:t xml:space="preserve">Summarises overall findings, </w:t>
+      </w:r>
+      <w:r>
+        <w:rPr>
+          <w:rFonts w:ascii="Arial" w:hAnsi="Arial" w:cs="Arial"/>
+          <w:noProof/>
+          <w:lang w:val="en-ZA"/>
+        </w:rPr>
+        <w:t xml:space="preserve">interprets feature importance, </w:t>
+      </w:r>
+      <w:r>
+        <w:rPr>
+          <w:rFonts w:ascii="Arial" w:hAnsi="Arial" w:cs="Arial"/>
+          <w:noProof/>
+          <w:lang w:val="en-ZA"/>
+        </w:rPr>
+        <w:t xml:space="preserve">and </w:t>
+      </w:r>
+      <w:r>
+        <w:rPr>
+          <w:rFonts w:ascii="Arial" w:hAnsi="Arial" w:cs="Arial"/>
+          <w:noProof/>
+          <w:lang w:val="en-ZA"/>
+        </w:rPr>
+        <w:t xml:space="preserve">suggests future enhancements. </w:t>
+      </w:r>
+    </w:p>
+    <w:p>
+      <w:pPr>
+        <w:jc w:val="both"/>
+        <w:rPr>
+          <w:noProof/>
+        </w:rPr>
+      </w:pPr>
+      <w:r>
+        <w:rPr>
+          <w:noProof/>
+        </w:rPr>
+        <w:br w:type="page"/>
+      </w:r>
+    </w:p>
+    <w:p>
+      <w:pPr>
+        <w:pStyle w:val="Heading1"/>
+        <w:rPr>
+          <w:rFonts w:ascii="Arial" w:hAnsi="Arial" w:cs="Arial"/>
+          <w:noProof/>
+        </w:rPr>
+      </w:pPr>
+      <w:bookmarkStart w:id="3" w:name="_Toc211586604"/>
       <w:r>
         <w:rPr>
           <w:rFonts w:ascii="Arial" w:hAnsi="Arial" w:cs="Arial"/>
@@ -1950,7 +3622,7 @@
         </w:rPr>
         <w:t>Justification</w:t>
       </w:r>
-      <w:bookmarkEnd w:id="1"/>
+      <w:bookmarkEnd w:id="3"/>
     </w:p>
     <w:p>
       <w:pPr>
@@ -2001,16 +3673,8 @@
         <w:rPr>
           <w:rFonts w:ascii="Arial" w:hAnsi="Arial" w:cs="Arial"/>
         </w:rPr>
-        <w:t xml:space="preserve">Pooria </w:t>
-      </w:r>
-      <w:proofErr w:type="spellStart"/>
-      <w:r>
-        <w:rPr>
-          <w:rFonts w:ascii="Arial" w:hAnsi="Arial" w:cs="Arial"/>
-        </w:rPr>
-        <w:t>Mostafapoor</w:t>
-      </w:r>
-      <w:proofErr w:type="spellEnd"/>
+        <w:t>Pooria Mostafapoor</w:t>
+      </w:r>
       <w:sdt>
         <w:sdtPr>
           <w:rPr>
@@ -2019,7 +3683,6 @@
           <w:id w:val="517898281"/>
           <w:citation/>
         </w:sdtPr>
-        <w:sdtEndPr/>
         <w:sdtContent>
           <w:r>
             <w:rPr>
@@ -2242,7 +3905,6 @@
           <w:id w:val="1022278730"/>
           <w:citation/>
         </w:sdtPr>
-        <w:sdtEndPr/>
         <w:sdtContent>
           <w:r>
             <w:rPr>
@@ -2476,7 +4138,6 @@
           <w:id w:val="1926234834"/>
           <w:citation/>
         </w:sdtPr>
-        <w:sdtEndPr/>
         <w:sdtContent>
           <w:r>
             <w:rPr>
@@ -2574,23 +4235,7 @@
           <w:rFonts w:ascii="Arial" w:hAnsi="Arial" w:cs="Arial"/>
           <w:lang w:val="en-ZA"/>
         </w:rPr>
-        <w:t>from the ‘</w:t>
-      </w:r>
-      <w:proofErr w:type="spellStart"/>
-      <w:r>
-        <w:rPr>
-          <w:rFonts w:ascii="Arial" w:hAnsi="Arial" w:cs="Arial"/>
-          <w:lang w:val="en-ZA"/>
-        </w:rPr>
-        <w:t>numRatings</w:t>
-      </w:r>
-      <w:proofErr w:type="spellEnd"/>
-      <w:r>
-        <w:rPr>
-          <w:rFonts w:ascii="Arial" w:hAnsi="Arial" w:cs="Arial"/>
-          <w:lang w:val="en-ZA"/>
-        </w:rPr>
-        <w:t xml:space="preserve">’ field. </w:t>
+        <w:t xml:space="preserve">from the ‘numRatings’ field. </w:t>
       </w:r>
       <w:r>
         <w:rPr>
@@ -2611,23 +4256,7 @@
           <w:rFonts w:ascii="Arial" w:hAnsi="Arial" w:cs="Arial"/>
           <w:lang w:val="en-ZA"/>
         </w:rPr>
-        <w:t xml:space="preserve"> </w:t>
-      </w:r>
-      <w:proofErr w:type="gramStart"/>
-      <w:r>
-        <w:rPr>
-          <w:rFonts w:ascii="Arial" w:hAnsi="Arial" w:cs="Arial"/>
-          <w:lang w:val="en-ZA"/>
-        </w:rPr>
-        <w:t>a number of</w:t>
-      </w:r>
-      <w:proofErr w:type="gramEnd"/>
-      <w:r>
-        <w:rPr>
-          <w:rFonts w:ascii="Arial" w:hAnsi="Arial" w:cs="Arial"/>
-          <w:lang w:val="en-ZA"/>
-        </w:rPr>
-        <w:t xml:space="preserve"> ratings at or above the 80</w:t>
+        <w:t xml:space="preserve"> a number of ratings at or above the 80</w:t>
       </w:r>
       <w:r>
         <w:rPr>
@@ -2702,7 +4331,6 @@
           <w:id w:val="-333073349"/>
           <w:citation/>
         </w:sdtPr>
-        <w:sdtEndPr/>
         <w:sdtContent>
           <w:r>
             <w:rPr>
@@ -2802,7 +4430,6 @@
           <w:id w:val="19830155"/>
           <w:citation/>
         </w:sdtPr>
-        <w:sdtEndPr/>
         <w:sdtContent>
           <w:r>
             <w:rPr>
@@ -2921,7 +4548,6 @@
           <w:id w:val="428705745"/>
           <w:citation/>
         </w:sdtPr>
-        <w:sdtEndPr/>
         <w:sdtContent>
           <w:r>
             <w:rPr>
@@ -3091,7 +4717,6 @@
           <w:id w:val="-1207407018"/>
           <w:citation/>
         </w:sdtPr>
-        <w:sdtEndPr/>
         <w:sdtContent>
           <w:r>
             <w:rPr>
@@ -3189,9 +4814,9 @@
           <w:noProof/>
         </w:rPr>
       </w:pPr>
-      <w:bookmarkStart w:id="2" w:name="_Exploratory_Data_Analysis"/>
-      <w:bookmarkStart w:id="3" w:name="_Toc211511624"/>
-      <w:bookmarkEnd w:id="2"/>
+      <w:bookmarkStart w:id="4" w:name="_Exploratory_Data_Analysis"/>
+      <w:bookmarkStart w:id="5" w:name="_Toc211586605"/>
+      <w:bookmarkEnd w:id="4"/>
       <w:r>
         <w:rPr>
           <w:rFonts w:ascii="Arial" w:hAnsi="Arial" w:cs="Arial"/>
@@ -3200,7 +4825,7 @@
         <w:lastRenderedPageBreak/>
         <w:t>Exploratory Data Analysis (EDA)</w:t>
       </w:r>
-      <w:bookmarkEnd w:id="3"/>
+      <w:bookmarkEnd w:id="5"/>
     </w:p>
     <w:p>
       <w:pPr>
@@ -3351,29 +4976,7 @@
         <w:rPr>
           <w:rFonts w:ascii="Arial" w:hAnsi="Arial" w:cs="Arial"/>
         </w:rPr>
-        <w:t>using ‘</w:t>
-      </w:r>
-      <w:proofErr w:type="spellStart"/>
-      <w:r>
-        <w:rPr>
-          <w:rFonts w:ascii="Arial" w:hAnsi="Arial" w:cs="Arial"/>
-        </w:rPr>
-        <w:t>class_weight</w:t>
-      </w:r>
-      <w:proofErr w:type="spellEnd"/>
-      <w:proofErr w:type="gramStart"/>
-      <w:r>
-        <w:rPr>
-          <w:rFonts w:ascii="Arial" w:hAnsi="Arial" w:cs="Arial"/>
-        </w:rPr>
-        <w:t>=”balanced</w:t>
-      </w:r>
-      <w:proofErr w:type="gramEnd"/>
-      <w:r>
-        <w:rPr>
-          <w:rFonts w:ascii="Arial" w:hAnsi="Arial" w:cs="Arial"/>
-        </w:rPr>
-        <w:t>”’ was applied at a later stage to prevent bias toward the majority class</w:t>
+        <w:t>using ‘class_weight=”balanced”’ was applied at a later stage to prevent bias toward the majority class</w:t>
       </w:r>
       <w:sdt>
         <w:sdtPr>
@@ -3383,7 +4986,6 @@
           <w:id w:val="-574433903"/>
           <w:citation/>
         </w:sdtPr>
-        <w:sdtEndPr/>
         <w:sdtContent>
           <w:r>
             <w:rPr>
@@ -3978,69 +5580,13 @@
         <w:rPr>
           <w:rFonts w:ascii="Arial" w:hAnsi="Arial" w:cs="Arial"/>
         </w:rPr>
-        <w:t>variables: ‘rating’, ‘</w:t>
-      </w:r>
-      <w:proofErr w:type="spellStart"/>
-      <w:r>
-        <w:rPr>
-          <w:rFonts w:ascii="Arial" w:hAnsi="Arial" w:cs="Arial"/>
-        </w:rPr>
-        <w:t>numRatings</w:t>
-      </w:r>
-      <w:proofErr w:type="spellEnd"/>
-      <w:r>
-        <w:rPr>
-          <w:rFonts w:ascii="Arial" w:hAnsi="Arial" w:cs="Arial"/>
-        </w:rPr>
-        <w:t>’, ‘</w:t>
-      </w:r>
-      <w:proofErr w:type="spellStart"/>
-      <w:r>
-        <w:rPr>
-          <w:rFonts w:ascii="Arial" w:hAnsi="Arial" w:cs="Arial"/>
-        </w:rPr>
-        <w:t>likedPercent</w:t>
-      </w:r>
-      <w:proofErr w:type="spellEnd"/>
-      <w:r>
-        <w:rPr>
-          <w:rFonts w:ascii="Arial" w:hAnsi="Arial" w:cs="Arial"/>
-        </w:rPr>
-        <w:t>’, ‘</w:t>
-      </w:r>
-      <w:proofErr w:type="spellStart"/>
-      <w:r>
-        <w:rPr>
-          <w:rFonts w:ascii="Arial" w:hAnsi="Arial" w:cs="Arial"/>
-        </w:rPr>
-        <w:t>bbeScore</w:t>
-      </w:r>
-      <w:proofErr w:type="spellEnd"/>
-      <w:r>
-        <w:rPr>
-          <w:rFonts w:ascii="Arial" w:hAnsi="Arial" w:cs="Arial"/>
-        </w:rPr>
-        <w:t>’</w:t>
-      </w:r>
-      <w:r>
-        <w:rPr>
-          <w:rFonts w:ascii="Arial" w:hAnsi="Arial" w:cs="Arial"/>
-        </w:rPr>
-        <w:t>, ‘</w:t>
-      </w:r>
-      <w:proofErr w:type="spellStart"/>
-      <w:r>
-        <w:rPr>
-          <w:rFonts w:ascii="Arial" w:hAnsi="Arial" w:cs="Arial"/>
-        </w:rPr>
-        <w:t>bbeVotes</w:t>
-      </w:r>
-      <w:proofErr w:type="spellEnd"/>
-      <w:r>
-        <w:rPr>
-          <w:rFonts w:ascii="Arial" w:hAnsi="Arial" w:cs="Arial"/>
-        </w:rPr>
-        <w:t xml:space="preserve">’, and ‘price’. </w:t>
+        <w:t>variables: ‘rating’, ‘numRatings’, ‘likedPercent’, ‘bbeScore’</w:t>
+      </w:r>
+      <w:r>
+        <w:rPr>
+          <w:rFonts w:ascii="Arial" w:hAnsi="Arial" w:cs="Arial"/>
+        </w:rPr>
+        <w:t xml:space="preserve">, ‘bbeVotes’, and ‘price’. </w:t>
       </w:r>
       <w:r>
         <w:rPr>
@@ -4092,7 +5638,6 @@
           <w:id w:val="-441539913"/>
           <w:citation/>
         </w:sdtPr>
-        <w:sdtEndPr/>
         <w:sdtContent>
           <w:r>
             <w:rPr>
@@ -4387,7 +5932,6 @@
           <w:id w:val="1607934881"/>
           <w:citation/>
         </w:sdtPr>
-        <w:sdtEndPr/>
         <w:sdtContent>
           <w:r>
             <w:rPr>
@@ -4442,21 +5986,7 @@
         <w:rPr>
           <w:rFonts w:ascii="Arial" w:hAnsi="Arial" w:cs="Arial"/>
         </w:rPr>
-        <w:t xml:space="preserve">While the number of </w:t>
-      </w:r>
-      <w:proofErr w:type="gramStart"/>
-      <w:r>
-        <w:rPr>
-          <w:rFonts w:ascii="Arial" w:hAnsi="Arial" w:cs="Arial"/>
-        </w:rPr>
-        <w:t>ratings plot</w:t>
-      </w:r>
-      <w:proofErr w:type="gramEnd"/>
-      <w:r>
-        <w:rPr>
-          <w:rFonts w:ascii="Arial" w:hAnsi="Arial" w:cs="Arial"/>
-        </w:rPr>
-        <w:t xml:space="preserve">, particularly the logarithmic scale, shows that bestsellers </w:t>
+        <w:t xml:space="preserve">While the number of ratings plot, particularly the logarithmic scale, shows that bestsellers </w:t>
       </w:r>
       <w:r>
         <w:rPr>
@@ -4472,7 +6002,6 @@
           <w:id w:val="167383776"/>
           <w:citation/>
         </w:sdtPr>
-        <w:sdtEndPr/>
         <w:sdtContent>
           <w:r>
             <w:rPr>
@@ -4731,55 +6260,13 @@
         <w:rPr>
           <w:rFonts w:ascii="Arial" w:hAnsi="Arial" w:cs="Arial"/>
         </w:rPr>
-        <w:t>‘</w:t>
-      </w:r>
-      <w:proofErr w:type="spellStart"/>
-      <w:r>
-        <w:rPr>
-          <w:rFonts w:ascii="Arial" w:hAnsi="Arial" w:cs="Arial"/>
-        </w:rPr>
-        <w:t>numRatings</w:t>
-      </w:r>
-      <w:proofErr w:type="spellEnd"/>
-      <w:r>
-        <w:rPr>
-          <w:rFonts w:ascii="Arial" w:hAnsi="Arial" w:cs="Arial"/>
-        </w:rPr>
-        <w:t>’ and ’</w:t>
-      </w:r>
-      <w:proofErr w:type="spellStart"/>
-      <w:r>
-        <w:rPr>
-          <w:rFonts w:ascii="Arial" w:hAnsi="Arial" w:cs="Arial"/>
-        </w:rPr>
-        <w:t>bbeVotes</w:t>
-      </w:r>
-      <w:proofErr w:type="spellEnd"/>
-      <w:r>
-        <w:rPr>
-          <w:rFonts w:ascii="Arial" w:hAnsi="Arial" w:cs="Arial"/>
-        </w:rPr>
-        <w:t xml:space="preserve">’ </w:t>
-      </w:r>
-      <w:r>
-        <w:rPr>
-          <w:rFonts w:ascii="Arial" w:hAnsi="Arial" w:cs="Arial"/>
-        </w:rPr>
-        <w:t>with an r value of 0.35 and between ‘</w:t>
-      </w:r>
-      <w:proofErr w:type="spellStart"/>
-      <w:r>
-        <w:rPr>
-          <w:rFonts w:ascii="Arial" w:hAnsi="Arial" w:cs="Arial"/>
-        </w:rPr>
-        <w:t>bbeVotes</w:t>
-      </w:r>
-      <w:proofErr w:type="spellEnd"/>
-      <w:r>
-        <w:rPr>
-          <w:rFonts w:ascii="Arial" w:hAnsi="Arial" w:cs="Arial"/>
-        </w:rPr>
-        <w:t xml:space="preserve">’ and ‘price’ with an r value of 0.42. </w:t>
+        <w:t xml:space="preserve">‘numRatings’ and ’bbeVotes’ </w:t>
+      </w:r>
+      <w:r>
+        <w:rPr>
+          <w:rFonts w:ascii="Arial" w:hAnsi="Arial" w:cs="Arial"/>
+        </w:rPr>
+        <w:t xml:space="preserve">with an r value of 0.35 and between ‘bbeVotes’ and ‘price’ with an r value of 0.42. </w:t>
       </w:r>
       <w:r>
         <w:rPr>
@@ -4813,7 +6300,6 @@
           <w:id w:val="-2093531036"/>
           <w:citation/>
         </w:sdtPr>
-        <w:sdtEndPr/>
         <w:sdtContent>
           <w:r>
             <w:rPr>
@@ -4878,7 +6364,6 @@
           <w:id w:val="1783219670"/>
           <w:citation/>
         </w:sdtPr>
-        <w:sdtEndPr/>
         <w:sdtContent>
           <w:r>
             <w:rPr>
@@ -5185,25 +6670,7 @@
           <w:sz w:val="24"/>
           <w:szCs w:val="24"/>
         </w:rPr>
-        <w:t xml:space="preserve">that the most prolific publishers include HarperCollins, Vintage, and </w:t>
-      </w:r>
-      <w:proofErr w:type="spellStart"/>
-      <w:r>
-        <w:rPr>
-          <w:rFonts w:ascii="Arial" w:hAnsi="Arial" w:cs="Arial"/>
-          <w:sz w:val="24"/>
-          <w:szCs w:val="24"/>
-        </w:rPr>
-        <w:t>Createspace</w:t>
-      </w:r>
-      <w:proofErr w:type="spellEnd"/>
-      <w:r>
-        <w:rPr>
-          <w:rFonts w:ascii="Arial" w:hAnsi="Arial" w:cs="Arial"/>
-          <w:sz w:val="24"/>
-          <w:szCs w:val="24"/>
-        </w:rPr>
-        <w:t xml:space="preserve"> Independent Publishing Platform. </w:t>
+        <w:t xml:space="preserve">that the most prolific publishers include HarperCollins, Vintage, and Createspace Independent Publishing Platform. </w:t>
       </w:r>
       <w:r>
         <w:rPr>
@@ -5295,7 +6762,6 @@
           <w:id w:val="-551387554"/>
           <w:citation/>
         </w:sdtPr>
-        <w:sdtEndPr/>
         <w:sdtContent>
           <w:r>
             <w:rPr>
@@ -5375,9 +6841,9 @@
           <w:noProof/>
         </w:rPr>
       </w:pPr>
-      <w:bookmarkStart w:id="4" w:name="_Feature_Engineering"/>
-      <w:bookmarkStart w:id="5" w:name="_Toc211511625"/>
-      <w:bookmarkEnd w:id="4"/>
+      <w:bookmarkStart w:id="6" w:name="_Feature_Engineering"/>
+      <w:bookmarkStart w:id="7" w:name="_Toc211586606"/>
+      <w:bookmarkEnd w:id="6"/>
       <w:r>
         <w:rPr>
           <w:rFonts w:ascii="Arial" w:hAnsi="Arial" w:cs="Arial"/>
@@ -5400,7 +6866,7 @@
         </w:rPr>
         <w:t>ing Process</w:t>
       </w:r>
-      <w:bookmarkEnd w:id="5"/>
+      <w:bookmarkEnd w:id="7"/>
     </w:p>
     <w:p>
       <w:pPr>
@@ -5610,7 +7076,6 @@
           <w:id w:val="-1152287923"/>
           <w:citation/>
         </w:sdtPr>
-        <w:sdtEndPr/>
         <w:sdtContent>
           <w:r>
             <w:rPr>
@@ -5675,7 +7140,6 @@
           <w:id w:val="-70660132"/>
           <w:citation/>
         </w:sdtPr>
-        <w:sdtEndPr/>
         <w:sdtContent>
           <w:r>
             <w:rPr>
@@ -5730,16 +7194,8 @@
         <w:rPr>
           <w:rFonts w:ascii="Arial" w:hAnsi="Arial" w:cs="Arial"/>
         </w:rPr>
-        <w:t xml:space="preserve">Categorical features ‘language’ and ‘publisher’ were encoded using </w:t>
-      </w:r>
-      <w:proofErr w:type="spellStart"/>
-      <w:r>
-        <w:rPr>
-          <w:rFonts w:ascii="Arial" w:hAnsi="Arial" w:cs="Arial"/>
-        </w:rPr>
-        <w:t>OneHotEncoder</w:t>
-      </w:r>
-      <w:proofErr w:type="spellEnd"/>
+        <w:t>Categorical features ‘language’ and ‘publisher’ were encoded using OneHotEncoder</w:t>
+      </w:r>
       <w:r>
         <w:rPr>
           <w:rFonts w:ascii="Arial" w:hAnsi="Arial" w:cs="Arial"/>
@@ -5766,7 +7222,6 @@
           <w:id w:val="506484440"/>
           <w:citation/>
         </w:sdtPr>
-        <w:sdtEndPr/>
         <w:sdtContent>
           <w:r>
             <w:rPr>
@@ -5843,7 +7298,6 @@
           <w:id w:val="-1769932112"/>
           <w:citation/>
         </w:sdtPr>
-        <w:sdtEndPr/>
         <w:sdtContent>
           <w:r>
             <w:rPr>
@@ -5995,7 +7449,6 @@
           <w:id w:val="-429192820"/>
           <w:citation/>
         </w:sdtPr>
-        <w:sdtEndPr/>
         <w:sdtContent>
           <w:r>
             <w:rPr>
@@ -6068,16 +7521,8 @@
         <w:rPr>
           <w:rFonts w:ascii="Arial" w:hAnsi="Arial" w:cs="Arial"/>
         </w:rPr>
-        <w:t xml:space="preserve"> using ‘</w:t>
-      </w:r>
-      <w:proofErr w:type="spellStart"/>
-      <w:r>
-        <w:rPr>
-          <w:rFonts w:ascii="Arial" w:hAnsi="Arial" w:cs="Arial"/>
-        </w:rPr>
-        <w:t>class_weight</w:t>
-      </w:r>
-      <w:proofErr w:type="spellEnd"/>
+        <w:t xml:space="preserve"> using ‘class_weight</w:t>
+      </w:r>
       <w:r>
         <w:rPr>
           <w:rFonts w:ascii="Arial" w:hAnsi="Arial" w:cs="Arial"/>
@@ -6104,7 +7549,6 @@
           <w:id w:val="-1315723845"/>
           <w:citation/>
         </w:sdtPr>
-        <w:sdtEndPr/>
         <w:sdtContent>
           <w:r>
             <w:rPr>
@@ -6249,7 +7693,6 @@
           <w:id w:val="804505554"/>
           <w:citation/>
         </w:sdtPr>
-        <w:sdtEndPr/>
         <w:sdtContent>
           <w:r>
             <w:rPr>
@@ -6311,21 +7754,7 @@
           <w:rFonts w:ascii="Arial" w:hAnsi="Arial" w:cs="Arial"/>
         </w:rPr>
         <w:lastRenderedPageBreak/>
-        <w:t xml:space="preserve">process </w:t>
-      </w:r>
-      <w:proofErr w:type="gramStart"/>
-      <w:r>
-        <w:rPr>
-          <w:rFonts w:ascii="Arial" w:hAnsi="Arial" w:cs="Arial"/>
-        </w:rPr>
-        <w:t>were</w:t>
-      </w:r>
-      <w:proofErr w:type="gramEnd"/>
-      <w:r>
-        <w:rPr>
-          <w:rFonts w:ascii="Arial" w:hAnsi="Arial" w:cs="Arial"/>
-        </w:rPr>
-        <w:t xml:space="preserve"> exceptional, with an accuracy of roughly 98% and nearly perfect AUC scores. Once stability was confirmed, the model was retrained on </w:t>
+        <w:t xml:space="preserve">process were exceptional, with an accuracy of roughly 98% and nearly perfect AUC scores. Once stability was confirmed, the model was retrained on </w:t>
       </w:r>
       <w:r>
         <w:rPr>
@@ -6371,7 +7800,6 @@
           <w:id w:val="306829701"/>
           <w:citation/>
         </w:sdtPr>
-        <w:sdtEndPr/>
         <w:sdtContent>
           <w:r>
             <w:rPr>
@@ -6476,7 +7904,7 @@
           <w:noProof/>
         </w:rPr>
       </w:pPr>
-      <w:bookmarkStart w:id="6" w:name="_Toc211511626"/>
+      <w:bookmarkStart w:id="8" w:name="_Toc211586607"/>
       <w:r>
         <w:rPr>
           <w:rFonts w:ascii="Arial" w:hAnsi="Arial" w:cs="Arial"/>
@@ -6485,7 +7913,7 @@
         <w:lastRenderedPageBreak/>
         <w:t>Model Evaluation</w:t>
       </w:r>
-      <w:bookmarkEnd w:id="6"/>
+      <w:bookmarkEnd w:id="8"/>
     </w:p>
     <w:p>
       <w:pPr>
@@ -7691,6 +9119,7 @@
       <w:r>
         <w:rPr>
           <w:rFonts w:ascii="Arial" w:hAnsi="Arial" w:cs="Arial"/>
+          <w:noProof/>
           <w:sz w:val="20"/>
           <w:szCs w:val="20"/>
         </w:rPr>
@@ -7992,7 +9421,7 @@
           <w:noProof/>
         </w:rPr>
       </w:pPr>
-      <w:bookmarkStart w:id="7" w:name="_Toc211511627"/>
+      <w:bookmarkStart w:id="9" w:name="_Toc211586608"/>
       <w:r>
         <w:rPr>
           <w:rFonts w:ascii="Arial" w:hAnsi="Arial" w:cs="Arial"/>
@@ -8008,7 +9437,7 @@
         </w:rPr>
         <w:t xml:space="preserve"> &amp; Recommendations</w:t>
       </w:r>
-      <w:bookmarkEnd w:id="7"/>
+      <w:bookmarkEnd w:id="9"/>
     </w:p>
     <w:p>
       <w:pPr>
@@ -8732,9 +10161,9 @@
           <w:rFonts w:ascii="Arial" w:hAnsi="Arial" w:cs="Arial"/>
         </w:rPr>
       </w:pPr>
-      <w:bookmarkStart w:id="8" w:name="_Toc194048794"/>
-      <w:bookmarkStart w:id="9" w:name="_Toc194733612"/>
-      <w:bookmarkStart w:id="10" w:name="_Toc211511628"/>
+      <w:bookmarkStart w:id="10" w:name="_Toc194048794"/>
+      <w:bookmarkStart w:id="11" w:name="_Toc194733612"/>
+      <w:bookmarkStart w:id="12" w:name="_Toc211586609"/>
       <w:r>
         <w:rPr>
           <w:rFonts w:ascii="Arial" w:hAnsi="Arial" w:cs="Arial"/>
@@ -8742,9 +10171,9 @@
         <w:lastRenderedPageBreak/>
         <w:t>Disclosure of AI Use</w:t>
       </w:r>
-      <w:bookmarkEnd w:id="8"/>
-      <w:bookmarkEnd w:id="9"/>
       <w:bookmarkEnd w:id="10"/>
+      <w:bookmarkEnd w:id="11"/>
+      <w:bookmarkEnd w:id="12"/>
     </w:p>
     <w:p>
       <w:pPr>
@@ -8935,7 +10364,7 @@
         <w:br w:type="page"/>
       </w:r>
     </w:p>
-    <w:bookmarkStart w:id="11" w:name="_Toc211511629" w:displacedByCustomXml="next"/>
+    <w:bookmarkStart w:id="13" w:name="_Toc211586610" w:displacedByCustomXml="next"/>
     <w:sdt>
       <w:sdtPr>
         <w:rPr>
@@ -8950,7 +10379,6 @@
           <w:docPartUnique/>
         </w:docPartObj>
       </w:sdtPr>
-      <w:sdtEndPr/>
       <w:sdtContent>
         <w:p>
           <w:pPr>
@@ -8965,7 +10393,7 @@
             </w:rPr>
             <w:t>References</w:t>
           </w:r>
-          <w:bookmarkEnd w:id="11"/>
+          <w:bookmarkEnd w:id="13"/>
         </w:p>
         <w:sdt>
           <w:sdtPr>
@@ -8975,7 +10403,6 @@
             <w:id w:val="-573587230"/>
             <w:bibliography/>
           </w:sdtPr>
-          <w:sdtEndPr/>
           <w:sdtContent>
             <w:p>
               <w:pPr>
@@ -10123,6 +11550,209 @@
     </w:lvl>
   </w:abstractNum>
   <w:abstractNum w:abstractNumId="8" w15:restartNumberingAfterBreak="0">
+    <w:nsid w:val="560254C1"/>
+    <w:multiLevelType w:val="hybridMultilevel"/>
+    <w:tmpl w:val="67268D22"/>
+    <w:lvl w:ilvl="0" w:tplc="7B420C90">
+      <w:start w:val="1"/>
+      <w:numFmt w:val="bullet"/>
+      <w:lvlText w:val="-"/>
+      <w:lvlJc w:val="left"/>
+      <w:pPr>
+        <w:ind w:left="720" w:hanging="360"/>
+      </w:pPr>
+      <w:rPr>
+        <w:rFonts w:ascii="Calibri" w:eastAsiaTheme="minorHAnsi" w:hAnsi="Calibri" w:cs="Calibri" w:hint="default"/>
+      </w:rPr>
+    </w:lvl>
+    <w:lvl w:ilvl="1" w:tplc="1C090003" w:tentative="1">
+      <w:start w:val="1"/>
+      <w:numFmt w:val="bullet"/>
+      <w:lvlText w:val="o"/>
+      <w:lvlJc w:val="left"/>
+      <w:pPr>
+        <w:ind w:left="1440" w:hanging="360"/>
+      </w:pPr>
+      <w:rPr>
+        <w:rFonts w:ascii="Courier New" w:hAnsi="Courier New" w:cs="Courier New" w:hint="default"/>
+      </w:rPr>
+    </w:lvl>
+    <w:lvl w:ilvl="2" w:tplc="1C090005" w:tentative="1">
+      <w:start w:val="1"/>
+      <w:numFmt w:val="bullet"/>
+      <w:lvlText w:val=""/>
+      <w:lvlJc w:val="left"/>
+      <w:pPr>
+        <w:ind w:left="2160" w:hanging="360"/>
+      </w:pPr>
+      <w:rPr>
+        <w:rFonts w:ascii="Wingdings" w:hAnsi="Wingdings" w:hint="default"/>
+      </w:rPr>
+    </w:lvl>
+    <w:lvl w:ilvl="3" w:tplc="1C090001" w:tentative="1">
+      <w:start w:val="1"/>
+      <w:numFmt w:val="bullet"/>
+      <w:lvlText w:val=""/>
+      <w:lvlJc w:val="left"/>
+      <w:pPr>
+        <w:ind w:left="2880" w:hanging="360"/>
+      </w:pPr>
+      <w:rPr>
+        <w:rFonts w:ascii="Symbol" w:hAnsi="Symbol" w:hint="default"/>
+      </w:rPr>
+    </w:lvl>
+    <w:lvl w:ilvl="4" w:tplc="1C090003" w:tentative="1">
+      <w:start w:val="1"/>
+      <w:numFmt w:val="bullet"/>
+      <w:lvlText w:val="o"/>
+      <w:lvlJc w:val="left"/>
+      <w:pPr>
+        <w:ind w:left="3600" w:hanging="360"/>
+      </w:pPr>
+      <w:rPr>
+        <w:rFonts w:ascii="Courier New" w:hAnsi="Courier New" w:cs="Courier New" w:hint="default"/>
+      </w:rPr>
+    </w:lvl>
+    <w:lvl w:ilvl="5" w:tplc="1C090005" w:tentative="1">
+      <w:start w:val="1"/>
+      <w:numFmt w:val="bullet"/>
+      <w:lvlText w:val=""/>
+      <w:lvlJc w:val="left"/>
+      <w:pPr>
+        <w:ind w:left="4320" w:hanging="360"/>
+      </w:pPr>
+      <w:rPr>
+        <w:rFonts w:ascii="Wingdings" w:hAnsi="Wingdings" w:hint="default"/>
+      </w:rPr>
+    </w:lvl>
+    <w:lvl w:ilvl="6" w:tplc="1C090001" w:tentative="1">
+      <w:start w:val="1"/>
+      <w:numFmt w:val="bullet"/>
+      <w:lvlText w:val=""/>
+      <w:lvlJc w:val="left"/>
+      <w:pPr>
+        <w:ind w:left="5040" w:hanging="360"/>
+      </w:pPr>
+      <w:rPr>
+        <w:rFonts w:ascii="Symbol" w:hAnsi="Symbol" w:hint="default"/>
+      </w:rPr>
+    </w:lvl>
+    <w:lvl w:ilvl="7" w:tplc="1C090003" w:tentative="1">
+      <w:start w:val="1"/>
+      <w:numFmt w:val="bullet"/>
+      <w:lvlText w:val="o"/>
+      <w:lvlJc w:val="left"/>
+      <w:pPr>
+        <w:ind w:left="5760" w:hanging="360"/>
+      </w:pPr>
+      <w:rPr>
+        <w:rFonts w:ascii="Courier New" w:hAnsi="Courier New" w:cs="Courier New" w:hint="default"/>
+      </w:rPr>
+    </w:lvl>
+    <w:lvl w:ilvl="8" w:tplc="1C090005" w:tentative="1">
+      <w:start w:val="1"/>
+      <w:numFmt w:val="bullet"/>
+      <w:lvlText w:val=""/>
+      <w:lvlJc w:val="left"/>
+      <w:pPr>
+        <w:ind w:left="6480" w:hanging="360"/>
+      </w:pPr>
+      <w:rPr>
+        <w:rFonts w:ascii="Wingdings" w:hAnsi="Wingdings" w:hint="default"/>
+      </w:rPr>
+    </w:lvl>
+  </w:abstractNum>
+  <w:abstractNum w:abstractNumId="9" w15:restartNumberingAfterBreak="0">
+    <w:nsid w:val="59682778"/>
+    <w:multiLevelType w:val="hybridMultilevel"/>
+    <w:tmpl w:val="A2E6F944"/>
+    <w:lvl w:ilvl="0" w:tplc="C1323876">
+      <w:start w:val="1"/>
+      <w:numFmt w:val="decimal"/>
+      <w:lvlText w:val="%1."/>
+      <w:lvlJc w:val="left"/>
+      <w:pPr>
+        <w:ind w:left="720" w:hanging="360"/>
+      </w:pPr>
+      <w:rPr>
+        <w:rFonts w:hint="default"/>
+        <w:b/>
+      </w:rPr>
+    </w:lvl>
+    <w:lvl w:ilvl="1" w:tplc="1C090019" w:tentative="1">
+      <w:start w:val="1"/>
+      <w:numFmt w:val="lowerLetter"/>
+      <w:lvlText w:val="%2."/>
+      <w:lvlJc w:val="left"/>
+      <w:pPr>
+        <w:ind w:left="1440" w:hanging="360"/>
+      </w:pPr>
+    </w:lvl>
+    <w:lvl w:ilvl="2" w:tplc="1C09001B" w:tentative="1">
+      <w:start w:val="1"/>
+      <w:numFmt w:val="lowerRoman"/>
+      <w:lvlText w:val="%3."/>
+      <w:lvlJc w:val="right"/>
+      <w:pPr>
+        <w:ind w:left="2160" w:hanging="180"/>
+      </w:pPr>
+    </w:lvl>
+    <w:lvl w:ilvl="3" w:tplc="1C09000F" w:tentative="1">
+      <w:start w:val="1"/>
+      <w:numFmt w:val="decimal"/>
+      <w:lvlText w:val="%4."/>
+      <w:lvlJc w:val="left"/>
+      <w:pPr>
+        <w:ind w:left="2880" w:hanging="360"/>
+      </w:pPr>
+    </w:lvl>
+    <w:lvl w:ilvl="4" w:tplc="1C090019" w:tentative="1">
+      <w:start w:val="1"/>
+      <w:numFmt w:val="lowerLetter"/>
+      <w:lvlText w:val="%5."/>
+      <w:lvlJc w:val="left"/>
+      <w:pPr>
+        <w:ind w:left="3600" w:hanging="360"/>
+      </w:pPr>
+    </w:lvl>
+    <w:lvl w:ilvl="5" w:tplc="1C09001B" w:tentative="1">
+      <w:start w:val="1"/>
+      <w:numFmt w:val="lowerRoman"/>
+      <w:lvlText w:val="%6."/>
+      <w:lvlJc w:val="right"/>
+      <w:pPr>
+        <w:ind w:left="4320" w:hanging="180"/>
+      </w:pPr>
+    </w:lvl>
+    <w:lvl w:ilvl="6" w:tplc="1C09000F" w:tentative="1">
+      <w:start w:val="1"/>
+      <w:numFmt w:val="decimal"/>
+      <w:lvlText w:val="%7."/>
+      <w:lvlJc w:val="left"/>
+      <w:pPr>
+        <w:ind w:left="5040" w:hanging="360"/>
+      </w:pPr>
+    </w:lvl>
+    <w:lvl w:ilvl="7" w:tplc="1C090019" w:tentative="1">
+      <w:start w:val="1"/>
+      <w:numFmt w:val="lowerLetter"/>
+      <w:lvlText w:val="%8."/>
+      <w:lvlJc w:val="left"/>
+      <w:pPr>
+        <w:ind w:left="5760" w:hanging="360"/>
+      </w:pPr>
+    </w:lvl>
+    <w:lvl w:ilvl="8" w:tplc="1C09001B" w:tentative="1">
+      <w:start w:val="1"/>
+      <w:numFmt w:val="lowerRoman"/>
+      <w:lvlText w:val="%9."/>
+      <w:lvlJc w:val="right"/>
+      <w:pPr>
+        <w:ind w:left="6480" w:hanging="180"/>
+      </w:pPr>
+    </w:lvl>
+  </w:abstractNum>
+  <w:abstractNum w:abstractNumId="10" w15:restartNumberingAfterBreak="0">
     <w:nsid w:val="5A217D49"/>
     <w:multiLevelType w:val="hybridMultilevel"/>
     <w:tmpl w:val="1CF8B60A"/>
@@ -10211,7 +11841,7 @@
       </w:pPr>
     </w:lvl>
   </w:abstractNum>
-  <w:abstractNum w:abstractNumId="9" w15:restartNumberingAfterBreak="0">
+  <w:abstractNum w:abstractNumId="11" w15:restartNumberingAfterBreak="0">
     <w:nsid w:val="718970B7"/>
     <w:multiLevelType w:val="hybridMultilevel"/>
     <w:tmpl w:val="D51C34EA"/>
@@ -10324,7 +11954,97 @@
       </w:rPr>
     </w:lvl>
   </w:abstractNum>
-  <w:abstractNum w:abstractNumId="10" w15:restartNumberingAfterBreak="0">
+  <w:abstractNum w:abstractNumId="12" w15:restartNumberingAfterBreak="0">
+    <w:nsid w:val="719F2089"/>
+    <w:multiLevelType w:val="hybridMultilevel"/>
+    <w:tmpl w:val="74C8A416"/>
+    <w:lvl w:ilvl="0" w:tplc="C1323876">
+      <w:start w:val="1"/>
+      <w:numFmt w:val="decimal"/>
+      <w:lvlText w:val="%1."/>
+      <w:lvlJc w:val="left"/>
+      <w:pPr>
+        <w:ind w:left="720" w:hanging="360"/>
+      </w:pPr>
+      <w:rPr>
+        <w:rFonts w:hint="default"/>
+        <w:b/>
+      </w:rPr>
+    </w:lvl>
+    <w:lvl w:ilvl="1" w:tplc="1C090019" w:tentative="1">
+      <w:start w:val="1"/>
+      <w:numFmt w:val="lowerLetter"/>
+      <w:lvlText w:val="%2."/>
+      <w:lvlJc w:val="left"/>
+      <w:pPr>
+        <w:ind w:left="1440" w:hanging="360"/>
+      </w:pPr>
+    </w:lvl>
+    <w:lvl w:ilvl="2" w:tplc="1C09001B" w:tentative="1">
+      <w:start w:val="1"/>
+      <w:numFmt w:val="lowerRoman"/>
+      <w:lvlText w:val="%3."/>
+      <w:lvlJc w:val="right"/>
+      <w:pPr>
+        <w:ind w:left="2160" w:hanging="180"/>
+      </w:pPr>
+    </w:lvl>
+    <w:lvl w:ilvl="3" w:tplc="1C09000F" w:tentative="1">
+      <w:start w:val="1"/>
+      <w:numFmt w:val="decimal"/>
+      <w:lvlText w:val="%4."/>
+      <w:lvlJc w:val="left"/>
+      <w:pPr>
+        <w:ind w:left="2880" w:hanging="360"/>
+      </w:pPr>
+    </w:lvl>
+    <w:lvl w:ilvl="4" w:tplc="1C090019" w:tentative="1">
+      <w:start w:val="1"/>
+      <w:numFmt w:val="lowerLetter"/>
+      <w:lvlText w:val="%5."/>
+      <w:lvlJc w:val="left"/>
+      <w:pPr>
+        <w:ind w:left="3600" w:hanging="360"/>
+      </w:pPr>
+    </w:lvl>
+    <w:lvl w:ilvl="5" w:tplc="1C09001B" w:tentative="1">
+      <w:start w:val="1"/>
+      <w:numFmt w:val="lowerRoman"/>
+      <w:lvlText w:val="%6."/>
+      <w:lvlJc w:val="right"/>
+      <w:pPr>
+        <w:ind w:left="4320" w:hanging="180"/>
+      </w:pPr>
+    </w:lvl>
+    <w:lvl w:ilvl="6" w:tplc="1C09000F" w:tentative="1">
+      <w:start w:val="1"/>
+      <w:numFmt w:val="decimal"/>
+      <w:lvlText w:val="%7."/>
+      <w:lvlJc w:val="left"/>
+      <w:pPr>
+        <w:ind w:left="5040" w:hanging="360"/>
+      </w:pPr>
+    </w:lvl>
+    <w:lvl w:ilvl="7" w:tplc="1C090019" w:tentative="1">
+      <w:start w:val="1"/>
+      <w:numFmt w:val="lowerLetter"/>
+      <w:lvlText w:val="%8."/>
+      <w:lvlJc w:val="left"/>
+      <w:pPr>
+        <w:ind w:left="5760" w:hanging="360"/>
+      </w:pPr>
+    </w:lvl>
+    <w:lvl w:ilvl="8" w:tplc="1C09001B" w:tentative="1">
+      <w:start w:val="1"/>
+      <w:numFmt w:val="lowerRoman"/>
+      <w:lvlText w:val="%9."/>
+      <w:lvlJc w:val="right"/>
+      <w:pPr>
+        <w:ind w:left="6480" w:hanging="180"/>
+      </w:pPr>
+    </w:lvl>
+  </w:abstractNum>
+  <w:abstractNum w:abstractNumId="13" w15:restartNumberingAfterBreak="0">
     <w:nsid w:val="7D4F089D"/>
     <w:multiLevelType w:val="hybridMultilevel"/>
     <w:tmpl w:val="3CBED46E"/>
@@ -10438,13 +12158,13 @@
     </w:lvl>
   </w:abstractNum>
   <w:num w:numId="1" w16cid:durableId="59521017">
-    <w:abstractNumId w:val="8"/>
+    <w:abstractNumId w:val="10"/>
   </w:num>
   <w:num w:numId="2" w16cid:durableId="464781854">
     <w:abstractNumId w:val="5"/>
   </w:num>
   <w:num w:numId="3" w16cid:durableId="1250895399">
-    <w:abstractNumId w:val="9"/>
+    <w:abstractNumId w:val="11"/>
   </w:num>
   <w:num w:numId="4" w16cid:durableId="909970182">
     <w:abstractNumId w:val="1"/>
@@ -10459,7 +12179,7 @@
     <w:abstractNumId w:val="6"/>
   </w:num>
   <w:num w:numId="8" w16cid:durableId="1396781979">
-    <w:abstractNumId w:val="10"/>
+    <w:abstractNumId w:val="13"/>
   </w:num>
   <w:num w:numId="9" w16cid:durableId="631253313">
     <w:abstractNumId w:val="4"/>
@@ -10469,6 +12189,15 @@
   </w:num>
   <w:num w:numId="11" w16cid:durableId="1203397508">
     <w:abstractNumId w:val="2"/>
+  </w:num>
+  <w:num w:numId="12" w16cid:durableId="707069030">
+    <w:abstractNumId w:val="12"/>
+  </w:num>
+  <w:num w:numId="13" w16cid:durableId="1607885171">
+    <w:abstractNumId w:val="8"/>
+  </w:num>
+  <w:num w:numId="14" w16cid:durableId="237442564">
+    <w:abstractNumId w:val="9"/>
   </w:num>
 </w:numbering>
 </file>

</xml_diff>